<commit_message>
Saved pdf file for resume.
</commit_message>
<xml_diff>
--- a/resume/cameron_dziurgot-resume.docx
+++ b/resume/cameron_dziurgot-resume.docx
@@ -4,10 +4,8 @@
   <w:body>
     <w:p>
       <w:r>
-        <w:t>Test</w:t>
+        <w:t>Cameron Dziurgot</w:t>
       </w:r>
-      <w:bookmarkStart w:id="0" w:name="_GoBack"/>
-      <w:bookmarkEnd w:id="0"/>
     </w:p>
     <w:sectPr>
       <w:pgSz w:w="12240" w:h="15840"/>

</xml_diff>

<commit_message>
Made updates to resume.
</commit_message>
<xml_diff>
--- a/resume/cameron_dziurgot-resume.docx
+++ b/resume/cameron_dziurgot-resume.docx
@@ -4,9 +4,769 @@
   <w:body>
     <w:p>
       <w:r>
-        <w:t>Cameron Dziurgot</w:t>
-      </w:r>
-    </w:p>
+        <w:t xml:space="preserve">Cameron </w:t>
+      </w:r>
+      <w:proofErr w:type="spellStart"/>
+      <w:r>
+        <w:t>Dziurgot</w:t>
+      </w:r>
+      <w:proofErr w:type="spellEnd"/>
+      <w:r>
+        <w:t xml:space="preserve"> | C: (203) 903 6265 | camerondziurgot@gmail.com</w:t>
+      </w:r>
+    </w:p>
+    <w:p>
+      <w:hyperlink r:id="rId5" w:history="1">
+        <w:r>
+          <w:rPr>
+            <w:rStyle w:val="Hyperlink"/>
+          </w:rPr>
+          <w:t>https://www.linkedin.com/in/cameron-dziurgot-955280108/</w:t>
+        </w:r>
+      </w:hyperlink>
+    </w:p>
+    <w:p>
+      <w:hyperlink r:id="rId6" w:history="1">
+        <w:r>
+          <w:rPr>
+            <w:rStyle w:val="Hyperlink"/>
+          </w:rPr>
+          <w:t>https://github.com/cameronDz</w:t>
+        </w:r>
+      </w:hyperlink>
+    </w:p>
+    <w:p>
+      <w:r>
+        <w:t>Summary</w:t>
+      </w:r>
+    </w:p>
+    <w:p>
+      <w:r>
+        <w:t>Software developer with a drive to come up with innovative ideas usin</w:t>
+      </w:r>
+      <w:r>
+        <w:t>g new technology to drive value</w:t>
+      </w:r>
+      <w:r>
+        <w:t xml:space="preserve"> and bring forward business solutions.</w:t>
+      </w:r>
+    </w:p>
+    <w:p/>
+    <w:p>
+      <w:r>
+        <w:t>Skill Highlights</w:t>
+      </w:r>
+    </w:p>
+    <w:p>
+      <w:bookmarkStart w:id="0" w:name="_GoBack"/>
+      <w:bookmarkEnd w:id="0"/>
+    </w:p>
+    <w:p>
+      <w:r>
+        <w:t>Experience</w:t>
+      </w:r>
+    </w:p>
+    <w:p>
+      <w:pPr>
+        <w:autoSpaceDE w:val="0"/>
+        <w:autoSpaceDN w:val="0"/>
+        <w:adjustRightInd w:val="0"/>
+        <w:spacing w:after="0" w:line="240" w:lineRule="auto"/>
+        <w:rPr>
+          <w:rFonts w:cs="Consolas"/>
+        </w:rPr>
+      </w:pPr>
+      <w:r>
+        <w:rPr>
+          <w:rFonts w:cs="Consolas"/>
+          <w:color w:val="000000"/>
+        </w:rPr>
+        <w:t xml:space="preserve">Associate Software Engineer </w:t>
+      </w:r>
+      <w:r>
+        <w:rPr>
+          <w:rFonts w:cs="Consolas"/>
+          <w:color w:val="000000"/>
+        </w:rPr>
+        <w:t>–</w:t>
+      </w:r>
+      <w:r>
+        <w:rPr>
+          <w:rFonts w:cs="Consolas"/>
+          <w:color w:val="000000"/>
+        </w:rPr>
+        <w:t xml:space="preserve"> Optum</w:t>
+      </w:r>
+      <w:r>
+        <w:rPr>
+          <w:rFonts w:cs="Consolas"/>
+          <w:color w:val="008080"/>
+        </w:rPr>
+        <w:t xml:space="preserve">, </w:t>
+      </w:r>
+      <w:r>
+        <w:rPr>
+          <w:rFonts w:cs="Consolas"/>
+          <w:color w:val="000000"/>
+        </w:rPr>
+        <w:t>Hartford, CT.</w:t>
+      </w:r>
+    </w:p>
+    <w:p>
+      <w:pPr>
+        <w:autoSpaceDE w:val="0"/>
+        <w:autoSpaceDN w:val="0"/>
+        <w:adjustRightInd w:val="0"/>
+        <w:spacing w:after="0" w:line="240" w:lineRule="auto"/>
+        <w:rPr>
+          <w:rFonts w:cs="Consolas"/>
+        </w:rPr>
+      </w:pPr>
+      <w:r>
+        <w:rPr>
+          <w:rFonts w:cs="Consolas"/>
+          <w:color w:val="000000"/>
+        </w:rPr>
+        <w:t xml:space="preserve">January 2018 </w:t>
+      </w:r>
+      <w:r>
+        <w:rPr>
+          <w:rFonts w:cs="Consolas"/>
+          <w:color w:val="000000"/>
+        </w:rPr>
+        <w:t>–</w:t>
+      </w:r>
+      <w:r>
+        <w:rPr>
+          <w:rFonts w:cs="Consolas"/>
+          <w:color w:val="000000"/>
+        </w:rPr>
+        <w:t xml:space="preserve"> Present</w:t>
+      </w:r>
+    </w:p>
+    <w:p>
+      <w:pPr>
+        <w:autoSpaceDE w:val="0"/>
+        <w:autoSpaceDN w:val="0"/>
+        <w:adjustRightInd w:val="0"/>
+        <w:spacing w:after="0" w:line="240" w:lineRule="auto"/>
+        <w:rPr>
+          <w:rFonts w:cs="Consolas"/>
+        </w:rPr>
+      </w:pPr>
+      <w:r>
+        <w:rPr>
+          <w:rFonts w:cs="Consolas"/>
+          <w:color w:val="000000"/>
+        </w:rPr>
+        <w:t xml:space="preserve">Java developer creating microservice APIs in Optum's in house cloud for the decommissioning of a </w:t>
+      </w:r>
+      <w:r>
+        <w:rPr>
+          <w:rFonts w:cs="Consolas"/>
+          <w:color w:val="000000"/>
+        </w:rPr>
+        <w:t>+15</w:t>
+      </w:r>
+      <w:r>
+        <w:rPr>
+          <w:rFonts w:cs="Consolas"/>
+        </w:rPr>
+        <w:t>-year-old</w:t>
+      </w:r>
+      <w:r>
+        <w:rPr>
+          <w:rFonts w:cs="Consolas"/>
+          <w:color w:val="000000"/>
+        </w:rPr>
+        <w:t xml:space="preserve"> middleware application. Work on a value driven Kanban team, using various DevOps automation tools to deliver solutions to our business partners quickly and efficiently. Responsibilities included</w:t>
+      </w:r>
+      <w:r>
+        <w:rPr>
+          <w:rFonts w:cs="Consolas"/>
+          <w:color w:val="000000"/>
+        </w:rPr>
+        <w:t>:</w:t>
+      </w:r>
+    </w:p>
+    <w:p>
+      <w:pPr>
+        <w:pStyle w:val="ListParagraph"/>
+        <w:numPr>
+          <w:ilvl w:val="0"/>
+          <w:numId w:val="1"/>
+        </w:numPr>
+        <w:autoSpaceDE w:val="0"/>
+        <w:autoSpaceDN w:val="0"/>
+        <w:adjustRightInd w:val="0"/>
+        <w:spacing w:after="0" w:line="240" w:lineRule="auto"/>
+        <w:rPr>
+          <w:rFonts w:cs="Consolas"/>
+        </w:rPr>
+      </w:pPr>
+      <w:r>
+        <w:rPr>
+          <w:rFonts w:cs="Consolas"/>
+          <w:color w:val="000000"/>
+        </w:rPr>
+        <w:t>Create</w:t>
+      </w:r>
+      <w:r>
+        <w:rPr>
+          <w:rFonts w:cs="Consolas"/>
+          <w:color w:val="000000"/>
+        </w:rPr>
+        <w:t xml:space="preserve"> and maintain Maven projects using Spring Boot framework.</w:t>
+      </w:r>
+    </w:p>
+    <w:p>
+      <w:pPr>
+        <w:pStyle w:val="ListParagraph"/>
+        <w:numPr>
+          <w:ilvl w:val="0"/>
+          <w:numId w:val="1"/>
+        </w:numPr>
+        <w:autoSpaceDE w:val="0"/>
+        <w:autoSpaceDN w:val="0"/>
+        <w:adjustRightInd w:val="0"/>
+        <w:spacing w:after="0" w:line="240" w:lineRule="auto"/>
+        <w:rPr>
+          <w:rFonts w:cs="Consolas"/>
+        </w:rPr>
+      </w:pPr>
+      <w:r>
+        <w:rPr>
+          <w:rFonts w:cs="Consolas"/>
+          <w:color w:val="000000"/>
+        </w:rPr>
+        <w:t>Create automated tests for new all code delivered using various frameworks; i.e. JUnit, Mockito.</w:t>
+      </w:r>
+    </w:p>
+    <w:p>
+      <w:pPr>
+        <w:pStyle w:val="ListParagraph"/>
+        <w:numPr>
+          <w:ilvl w:val="0"/>
+          <w:numId w:val="1"/>
+        </w:numPr>
+        <w:autoSpaceDE w:val="0"/>
+        <w:autoSpaceDN w:val="0"/>
+        <w:adjustRightInd w:val="0"/>
+        <w:spacing w:after="0" w:line="240" w:lineRule="auto"/>
+        <w:rPr>
+          <w:rFonts w:cs="Consolas"/>
+          <w:color w:val="000000"/>
+        </w:rPr>
+      </w:pPr>
+      <w:r>
+        <w:rPr>
+          <w:rFonts w:cs="Consolas"/>
+          <w:color w:val="000000"/>
+        </w:rPr>
+        <w:t xml:space="preserve">Document APIs using Python's automated documentation program, sphinx, along with </w:t>
+      </w:r>
+      <w:r>
+        <w:rPr>
+          <w:rFonts w:cs="Consolas"/>
+          <w:color w:val="000000"/>
+        </w:rPr>
+        <w:t>JavaDoc’s.</w:t>
+      </w:r>
+    </w:p>
+    <w:p>
+      <w:pPr>
+        <w:pStyle w:val="ListParagraph"/>
+        <w:numPr>
+          <w:ilvl w:val="0"/>
+          <w:numId w:val="1"/>
+        </w:numPr>
+        <w:autoSpaceDE w:val="0"/>
+        <w:autoSpaceDN w:val="0"/>
+        <w:adjustRightInd w:val="0"/>
+        <w:spacing w:after="0" w:line="240" w:lineRule="auto"/>
+        <w:rPr>
+          <w:rFonts w:cs="Consolas"/>
+        </w:rPr>
+      </w:pPr>
+      <w:r>
+        <w:rPr>
+          <w:rFonts w:cs="Consolas"/>
+          <w:color w:val="000000"/>
+        </w:rPr>
+        <w:t>Administrator for team's SonarQube portfolio, helping ensure projects follow best practices and</w:t>
+      </w:r>
+      <w:r>
+        <w:rPr>
+          <w:rFonts w:cs="Consolas"/>
+        </w:rPr>
+        <w:t xml:space="preserve"> </w:t>
+      </w:r>
+      <w:r>
+        <w:rPr>
+          <w:rFonts w:cs="Consolas"/>
+          <w:color w:val="000000"/>
+        </w:rPr>
+        <w:t>industry standards.</w:t>
+      </w:r>
+    </w:p>
+    <w:p>
+      <w:pPr>
+        <w:pStyle w:val="ListParagraph"/>
+        <w:numPr>
+          <w:ilvl w:val="0"/>
+          <w:numId w:val="1"/>
+        </w:numPr>
+        <w:autoSpaceDE w:val="0"/>
+        <w:autoSpaceDN w:val="0"/>
+        <w:adjustRightInd w:val="0"/>
+        <w:spacing w:after="0" w:line="240" w:lineRule="auto"/>
+        <w:rPr>
+          <w:rFonts w:cs="Consolas"/>
+        </w:rPr>
+      </w:pPr>
+      <w:r>
+        <w:rPr>
+          <w:rFonts w:cs="Consolas"/>
+          <w:color w:val="000000"/>
+        </w:rPr>
+        <w:t>Implement complex logic for various health care insurance related searches against multiple backen</w:t>
+      </w:r>
+      <w:r>
+        <w:rPr>
+          <w:rFonts w:cs="Consolas"/>
+          <w:color w:val="000000"/>
+        </w:rPr>
+        <w:t>d</w:t>
+      </w:r>
+      <w:r>
+        <w:rPr>
+          <w:rFonts w:cs="Consolas"/>
+          <w:color w:val="000000"/>
+        </w:rPr>
+        <w:t xml:space="preserve"> </w:t>
+      </w:r>
+      <w:r>
+        <w:rPr>
+          <w:rFonts w:cs="Consolas"/>
+          <w:color w:val="000000"/>
+        </w:rPr>
+        <w:t>D</w:t>
+      </w:r>
+      <w:r>
+        <w:rPr>
+          <w:rFonts w:cs="Consolas"/>
+          <w:color w:val="000000"/>
+        </w:rPr>
+        <w:t>atabases</w:t>
+      </w:r>
+      <w:r>
+        <w:rPr>
+          <w:rFonts w:cs="Consolas"/>
+          <w:color w:val="000000"/>
+        </w:rPr>
+        <w:t>.</w:t>
+      </w:r>
+    </w:p>
+    <w:p>
+      <w:pPr>
+        <w:autoSpaceDE w:val="0"/>
+        <w:autoSpaceDN w:val="0"/>
+        <w:adjustRightInd w:val="0"/>
+        <w:spacing w:after="0" w:line="240" w:lineRule="auto"/>
+        <w:rPr>
+          <w:rFonts w:cs="Consolas"/>
+          <w:color w:val="008080"/>
+        </w:rPr>
+      </w:pPr>
+    </w:p>
+    <w:p>
+      <w:pPr>
+        <w:autoSpaceDE w:val="0"/>
+        <w:autoSpaceDN w:val="0"/>
+        <w:adjustRightInd w:val="0"/>
+        <w:spacing w:after="0" w:line="240" w:lineRule="auto"/>
+        <w:rPr>
+          <w:rFonts w:cs="Consolas"/>
+          <w:color w:val="008080"/>
+        </w:rPr>
+      </w:pPr>
+      <w:r>
+        <w:rPr>
+          <w:rFonts w:cs="Consolas"/>
+          <w:color w:val="000000"/>
+        </w:rPr>
+        <w:t>Technology Development Program Senior Associate - Optum, Hartford, CT.</w:t>
+      </w:r>
+    </w:p>
+    <w:p>
+      <w:pPr>
+        <w:autoSpaceDE w:val="0"/>
+        <w:autoSpaceDN w:val="0"/>
+        <w:adjustRightInd w:val="0"/>
+        <w:spacing w:after="0" w:line="240" w:lineRule="auto"/>
+        <w:rPr>
+          <w:rFonts w:cs="Consolas"/>
+        </w:rPr>
+      </w:pPr>
+      <w:r>
+        <w:rPr>
+          <w:rFonts w:cs="Consolas"/>
+        </w:rPr>
+        <w:t>January 2017 - January 2018</w:t>
+      </w:r>
+    </w:p>
+    <w:p>
+      <w:pPr>
+        <w:autoSpaceDE w:val="0"/>
+        <w:autoSpaceDN w:val="0"/>
+        <w:adjustRightInd w:val="0"/>
+        <w:spacing w:after="0" w:line="240" w:lineRule="auto"/>
+        <w:rPr>
+          <w:rFonts w:cs="Consolas"/>
+        </w:rPr>
+      </w:pPr>
+      <w:r>
+        <w:rPr>
+          <w:rFonts w:cs="Consolas"/>
+        </w:rPr>
+        <w:t xml:space="preserve">Technology centered rotational program through several departments in United Health Groups technology company, Optum. Experience in the program gave a great </w:t>
+      </w:r>
+      <w:r>
+        <w:rPr>
+          <w:rFonts w:cs="Consolas"/>
+        </w:rPr>
+        <w:t>outlook</w:t>
+      </w:r>
+      <w:r>
+        <w:rPr>
+          <w:rFonts w:cs="Consolas"/>
+        </w:rPr>
+        <w:t xml:space="preserve"> on what is expected of the different roles on various teams. Roles and responsibilities included</w:t>
+      </w:r>
+      <w:r>
+        <w:rPr>
+          <w:rFonts w:cs="Consolas"/>
+        </w:rPr>
+        <w:t>:</w:t>
+      </w:r>
+    </w:p>
+    <w:p>
+      <w:pPr>
+        <w:pStyle w:val="ListParagraph"/>
+        <w:numPr>
+          <w:ilvl w:val="0"/>
+          <w:numId w:val="2"/>
+        </w:numPr>
+        <w:autoSpaceDE w:val="0"/>
+        <w:autoSpaceDN w:val="0"/>
+        <w:adjustRightInd w:val="0"/>
+        <w:spacing w:after="0" w:line="240" w:lineRule="auto"/>
+        <w:rPr>
+          <w:rFonts w:cs="Consolas"/>
+        </w:rPr>
+      </w:pPr>
+      <w:r>
+        <w:rPr>
+          <w:rFonts w:cs="Consolas"/>
+        </w:rPr>
+        <w:t>Scrum master/System analyst for a large financial system that processed insurance payments.</w:t>
+      </w:r>
+    </w:p>
+    <w:p>
+      <w:pPr>
+        <w:pStyle w:val="ListParagraph"/>
+        <w:numPr>
+          <w:ilvl w:val="0"/>
+          <w:numId w:val="2"/>
+        </w:numPr>
+        <w:autoSpaceDE w:val="0"/>
+        <w:autoSpaceDN w:val="0"/>
+        <w:adjustRightInd w:val="0"/>
+        <w:spacing w:after="0" w:line="240" w:lineRule="auto"/>
+        <w:rPr>
+          <w:rFonts w:cs="Consolas"/>
+        </w:rPr>
+      </w:pPr>
+      <w:r>
+        <w:rPr>
+          <w:rFonts w:cs="Consolas"/>
+        </w:rPr>
+        <w:t xml:space="preserve">Full stack C# web application developer, creating </w:t>
+      </w:r>
+      <w:r>
+        <w:rPr>
+          <w:rFonts w:cs="Consolas"/>
+        </w:rPr>
+        <w:t>an in-house</w:t>
+      </w:r>
+      <w:r>
+        <w:rPr>
+          <w:rFonts w:cs="Consolas"/>
+        </w:rPr>
+        <w:t xml:space="preserve"> web application in support of server</w:t>
+      </w:r>
+      <w:r>
+        <w:rPr>
+          <w:rFonts w:cs="Consolas"/>
+        </w:rPr>
+        <w:t xml:space="preserve"> </w:t>
+      </w:r>
+      <w:r>
+        <w:rPr>
+          <w:rFonts w:cs="Consolas"/>
+        </w:rPr>
+        <w:t>maintenance.</w:t>
+      </w:r>
+    </w:p>
+    <w:p>
+      <w:pPr>
+        <w:pStyle w:val="ListParagraph"/>
+        <w:numPr>
+          <w:ilvl w:val="0"/>
+          <w:numId w:val="2"/>
+        </w:numPr>
+        <w:autoSpaceDE w:val="0"/>
+        <w:autoSpaceDN w:val="0"/>
+        <w:adjustRightInd w:val="0"/>
+        <w:spacing w:after="0" w:line="240" w:lineRule="auto"/>
+        <w:rPr>
+          <w:rFonts w:cs="Consolas"/>
+        </w:rPr>
+      </w:pPr>
+      <w:r>
+        <w:rPr>
+          <w:rFonts w:cs="Consolas"/>
+        </w:rPr>
+        <w:t>Administrator/content creator for local campus web page for companies in house social media site</w:t>
+      </w:r>
+      <w:r>
+        <w:rPr>
+          <w:rFonts w:cs="Consolas"/>
+        </w:rPr>
+        <w:t>.</w:t>
+      </w:r>
+    </w:p>
+    <w:p>
+      <w:pPr>
+        <w:autoSpaceDE w:val="0"/>
+        <w:autoSpaceDN w:val="0"/>
+        <w:adjustRightInd w:val="0"/>
+        <w:spacing w:after="0" w:line="240" w:lineRule="auto"/>
+        <w:rPr>
+          <w:rFonts w:cs="Consolas"/>
+        </w:rPr>
+      </w:pPr>
+    </w:p>
+    <w:p>
+      <w:pPr>
+        <w:autoSpaceDE w:val="0"/>
+        <w:autoSpaceDN w:val="0"/>
+        <w:adjustRightInd w:val="0"/>
+        <w:spacing w:after="0" w:line="240" w:lineRule="auto"/>
+        <w:rPr>
+          <w:rFonts w:cs="Consolas"/>
+        </w:rPr>
+      </w:pPr>
+      <w:r>
+        <w:rPr>
+          <w:rFonts w:cs="Consolas"/>
+        </w:rPr>
+        <w:t>Technology Development Program Internship - Optum, Hartford, CT.</w:t>
+      </w:r>
+    </w:p>
+    <w:p>
+      <w:pPr>
+        <w:autoSpaceDE w:val="0"/>
+        <w:autoSpaceDN w:val="0"/>
+        <w:adjustRightInd w:val="0"/>
+        <w:spacing w:after="0" w:line="240" w:lineRule="auto"/>
+        <w:rPr>
+          <w:rFonts w:cs="Consolas"/>
+        </w:rPr>
+      </w:pPr>
+      <w:r>
+        <w:rPr>
+          <w:rFonts w:cs="Consolas"/>
+        </w:rPr>
+        <w:t>June 2016 - August 2016</w:t>
+      </w:r>
+    </w:p>
+    <w:p>
+      <w:pPr>
+        <w:autoSpaceDE w:val="0"/>
+        <w:autoSpaceDN w:val="0"/>
+        <w:adjustRightInd w:val="0"/>
+        <w:spacing w:after="0" w:line="240" w:lineRule="auto"/>
+        <w:rPr>
+          <w:rFonts w:cs="Consolas"/>
+        </w:rPr>
+      </w:pPr>
+      <w:r>
+        <w:rPr>
+          <w:rFonts w:cs="Consolas"/>
+        </w:rPr>
+        <w:t>Worked as a system analyst on an agile web developments team. Team was all co-located in an agile space</w:t>
+      </w:r>
+      <w:r>
+        <w:rPr>
+          <w:rFonts w:cs="Consolas"/>
+        </w:rPr>
+        <w:t xml:space="preserve"> </w:t>
+      </w:r>
+      <w:r>
+        <w:rPr>
+          <w:rFonts w:cs="Consolas"/>
+        </w:rPr>
+        <w:t>environment and worked together modernizing the front end of an insurance web portal</w:t>
+      </w:r>
+      <w:r>
+        <w:rPr>
+          <w:rFonts w:cs="Consolas"/>
+        </w:rPr>
+        <w:t>.</w:t>
+      </w:r>
+    </w:p>
+    <w:p>
+      <w:pPr>
+        <w:pStyle w:val="ListParagraph"/>
+        <w:numPr>
+          <w:ilvl w:val="0"/>
+          <w:numId w:val="3"/>
+        </w:numPr>
+        <w:autoSpaceDE w:val="0"/>
+        <w:autoSpaceDN w:val="0"/>
+        <w:adjustRightInd w:val="0"/>
+        <w:spacing w:after="0" w:line="240" w:lineRule="auto"/>
+        <w:rPr>
+          <w:rFonts w:cs="Consolas"/>
+        </w:rPr>
+      </w:pPr>
+      <w:r>
+        <w:rPr>
+          <w:rFonts w:cs="Consolas"/>
+        </w:rPr>
+        <w:t>Gathering requirements for team and write user stories based off requirements</w:t>
+      </w:r>
+      <w:r>
+        <w:rPr>
+          <w:rFonts w:cs="Consolas"/>
+        </w:rPr>
+        <w:t>.</w:t>
+      </w:r>
+    </w:p>
+    <w:p>
+      <w:pPr>
+        <w:pStyle w:val="ListParagraph"/>
+        <w:numPr>
+          <w:ilvl w:val="0"/>
+          <w:numId w:val="3"/>
+        </w:numPr>
+        <w:autoSpaceDE w:val="0"/>
+        <w:autoSpaceDN w:val="0"/>
+        <w:adjustRightInd w:val="0"/>
+        <w:spacing w:after="0" w:line="240" w:lineRule="auto"/>
+        <w:rPr>
+          <w:rFonts w:cs="Consolas"/>
+          <w:color w:val="000000"/>
+        </w:rPr>
+      </w:pPr>
+      <w:r>
+        <w:rPr>
+          <w:rFonts w:cs="Consolas"/>
+        </w:rPr>
+        <w:t xml:space="preserve">Connect the team with business </w:t>
+      </w:r>
+      <w:r>
+        <w:rPr>
+          <w:rFonts w:cs="Consolas"/>
+          <w:color w:val="000000"/>
+        </w:rPr>
+        <w:t>partners, developers, and operations for support</w:t>
+      </w:r>
+      <w:r>
+        <w:rPr>
+          <w:rFonts w:cs="Consolas"/>
+          <w:color w:val="000000"/>
+        </w:rPr>
+        <w:t>.</w:t>
+      </w:r>
+    </w:p>
+    <w:p>
+      <w:pPr>
+        <w:pStyle w:val="ListParagraph"/>
+        <w:numPr>
+          <w:ilvl w:val="0"/>
+          <w:numId w:val="3"/>
+        </w:numPr>
+        <w:autoSpaceDE w:val="0"/>
+        <w:autoSpaceDN w:val="0"/>
+        <w:adjustRightInd w:val="0"/>
+        <w:spacing w:after="0" w:line="240" w:lineRule="auto"/>
+        <w:rPr>
+          <w:rFonts w:cs="Consolas"/>
+          <w:color w:val="000000"/>
+        </w:rPr>
+      </w:pPr>
+      <w:r>
+        <w:rPr>
+          <w:rFonts w:cs="Consolas"/>
+          <w:color w:val="000000"/>
+        </w:rPr>
+        <w:t>Assisted with user acceptance testing</w:t>
+      </w:r>
+      <w:r>
+        <w:rPr>
+          <w:rFonts w:cs="Consolas"/>
+          <w:color w:val="000000"/>
+        </w:rPr>
+        <w:t xml:space="preserve"> as well as</w:t>
+      </w:r>
+      <w:r>
+        <w:rPr>
+          <w:rFonts w:cs="Consolas"/>
+          <w:color w:val="000000"/>
+        </w:rPr>
+        <w:t xml:space="preserve"> AngularJS dev</w:t>
+      </w:r>
+      <w:r>
+        <w:rPr>
+          <w:rFonts w:cs="Consolas"/>
+          <w:color w:val="000000"/>
+        </w:rPr>
+        <w:t>elopment through extreme/pair coding.</w:t>
+      </w:r>
+    </w:p>
+    <w:p>
+      <w:pPr>
+        <w:autoSpaceDE w:val="0"/>
+        <w:autoSpaceDN w:val="0"/>
+        <w:adjustRightInd w:val="0"/>
+        <w:spacing w:after="0" w:line="240" w:lineRule="auto"/>
+      </w:pPr>
+    </w:p>
+    <w:p>
+      <w:r>
+        <w:t>Education</w:t>
+      </w:r>
+    </w:p>
+    <w:p>
+      <w:r>
+        <w:t>Bachelor of Science</w:t>
+      </w:r>
+      <w:r>
+        <w:t>, Mathematics - Central Connecticut State University 2016 New Britain, CT</w:t>
+      </w:r>
+      <w:r>
+        <w:br/>
+      </w:r>
+      <w:r>
+        <w:t>Bachelor of Science</w:t>
+      </w:r>
+      <w:r>
+        <w:t>, Computer Science - Central Connecticut State University 2016 New Britain, CT</w:t>
+      </w:r>
+    </w:p>
+    <w:p/>
     <w:sectPr>
       <w:pgSz w:w="12240" w:h="15840"/>
       <w:pgMar w:top="1440" w:right="1440" w:bottom="1440" w:left="1440" w:header="720" w:footer="720" w:gutter="0"/>
@@ -15,6 +775,359 @@
     </w:sectPr>
   </w:body>
 </w:document>
+</file>
+
+<file path=word/numbering.xml><?xml version="1.0" encoding="utf-8"?>
+<w:numbering xmlns:wpc="http://schemas.microsoft.com/office/word/2010/wordprocessingCanvas" xmlns:cx="http://schemas.microsoft.com/office/drawing/2014/chartex" xmlns:cx1="http://schemas.microsoft.com/office/drawing/2015/9/8/chartex" xmlns:cx2="http://schemas.microsoft.com/office/drawing/2015/10/21/chartex" xmlns:cx3="http://schemas.microsoft.com/office/drawing/2016/5/9/chartex" xmlns:cx4="http://schemas.microsoft.com/office/drawing/2016/5/10/chartex" xmlns:cx5="http://schemas.microsoft.com/office/drawing/2016/5/11/chartex" xmlns:cx6="http://schemas.microsoft.com/office/drawing/2016/5/12/chartex" xmlns:cx7="http://schemas.microsoft.com/office/drawing/2016/5/13/chartex" xmlns:cx8="http://schemas.microsoft.com/office/drawing/2016/5/14/chartex" xmlns:mc="http://schemas.openxmlformats.org/markup-compatibility/2006" xmlns:aink="http://schemas.microsoft.com/office/drawing/2016/ink" xmlns:am3d="http://schemas.microsoft.com/office/drawing/2017/model3d" xmlns:o="urn:schemas-microsoft-com:office:office" xmlns:r="http://schemas.openxmlformats.org/officeDocument/2006/relationships" xmlns:m="http://schemas.openxmlformats.org/officeDocument/2006/math" xmlns:v="urn:schemas-microsoft-com:vml" xmlns:wp14="http://schemas.microsoft.com/office/word/2010/wordprocessingDrawing" xmlns:wp="http://schemas.openxmlformats.org/drawingml/2006/wordprocessingDrawing" xmlns:w10="urn:schemas-microsoft-com:office:word" xmlns:w="http://schemas.openxmlformats.org/wordprocessingml/2006/main" xmlns:w14="http://schemas.microsoft.com/office/word/2010/wordml" xmlns:w15="http://schemas.microsoft.com/office/word/2012/wordml" xmlns:w16cid="http://schemas.microsoft.com/office/word/2016/wordml/cid" xmlns:w16se="http://schemas.microsoft.com/office/word/2015/wordml/symex" xmlns:wpg="http://schemas.microsoft.com/office/word/2010/wordprocessingGroup" xmlns:wpi="http://schemas.microsoft.com/office/word/2010/wordprocessingInk" xmlns:wne="http://schemas.microsoft.com/office/word/2006/wordml" xmlns:wps="http://schemas.microsoft.com/office/word/2010/wordprocessingShape" mc:Ignorable="w14 w15 w16se w16cid wp14">
+  <w:abstractNum w:abstractNumId="0" w15:restartNumberingAfterBreak="0">
+    <w:nsid w:val="0FA020C7"/>
+    <w:multiLevelType w:val="hybridMultilevel"/>
+    <w:tmpl w:val="7A1E38AE"/>
+    <w:lvl w:ilvl="0" w:tplc="04090001">
+      <w:start w:val="1"/>
+      <w:numFmt w:val="bullet"/>
+      <w:lvlText w:val=""/>
+      <w:lvlJc w:val="left"/>
+      <w:pPr>
+        <w:ind w:left="720" w:hanging="360"/>
+      </w:pPr>
+      <w:rPr>
+        <w:rFonts w:ascii="Symbol" w:hAnsi="Symbol" w:hint="default"/>
+      </w:rPr>
+    </w:lvl>
+    <w:lvl w:ilvl="1" w:tplc="04090003" w:tentative="1">
+      <w:start w:val="1"/>
+      <w:numFmt w:val="bullet"/>
+      <w:lvlText w:val="o"/>
+      <w:lvlJc w:val="left"/>
+      <w:pPr>
+        <w:ind w:left="1440" w:hanging="360"/>
+      </w:pPr>
+      <w:rPr>
+        <w:rFonts w:ascii="Courier New" w:hAnsi="Courier New" w:cs="Courier New" w:hint="default"/>
+      </w:rPr>
+    </w:lvl>
+    <w:lvl w:ilvl="2" w:tplc="04090005" w:tentative="1">
+      <w:start w:val="1"/>
+      <w:numFmt w:val="bullet"/>
+      <w:lvlText w:val=""/>
+      <w:lvlJc w:val="left"/>
+      <w:pPr>
+        <w:ind w:left="2160" w:hanging="360"/>
+      </w:pPr>
+      <w:rPr>
+        <w:rFonts w:ascii="Wingdings" w:hAnsi="Wingdings" w:hint="default"/>
+      </w:rPr>
+    </w:lvl>
+    <w:lvl w:ilvl="3" w:tplc="04090001" w:tentative="1">
+      <w:start w:val="1"/>
+      <w:numFmt w:val="bullet"/>
+      <w:lvlText w:val=""/>
+      <w:lvlJc w:val="left"/>
+      <w:pPr>
+        <w:ind w:left="2880" w:hanging="360"/>
+      </w:pPr>
+      <w:rPr>
+        <w:rFonts w:ascii="Symbol" w:hAnsi="Symbol" w:hint="default"/>
+      </w:rPr>
+    </w:lvl>
+    <w:lvl w:ilvl="4" w:tplc="04090003" w:tentative="1">
+      <w:start w:val="1"/>
+      <w:numFmt w:val="bullet"/>
+      <w:lvlText w:val="o"/>
+      <w:lvlJc w:val="left"/>
+      <w:pPr>
+        <w:ind w:left="3600" w:hanging="360"/>
+      </w:pPr>
+      <w:rPr>
+        <w:rFonts w:ascii="Courier New" w:hAnsi="Courier New" w:cs="Courier New" w:hint="default"/>
+      </w:rPr>
+    </w:lvl>
+    <w:lvl w:ilvl="5" w:tplc="04090005" w:tentative="1">
+      <w:start w:val="1"/>
+      <w:numFmt w:val="bullet"/>
+      <w:lvlText w:val=""/>
+      <w:lvlJc w:val="left"/>
+      <w:pPr>
+        <w:ind w:left="4320" w:hanging="360"/>
+      </w:pPr>
+      <w:rPr>
+        <w:rFonts w:ascii="Wingdings" w:hAnsi="Wingdings" w:hint="default"/>
+      </w:rPr>
+    </w:lvl>
+    <w:lvl w:ilvl="6" w:tplc="04090001" w:tentative="1">
+      <w:start w:val="1"/>
+      <w:numFmt w:val="bullet"/>
+      <w:lvlText w:val=""/>
+      <w:lvlJc w:val="left"/>
+      <w:pPr>
+        <w:ind w:left="5040" w:hanging="360"/>
+      </w:pPr>
+      <w:rPr>
+        <w:rFonts w:ascii="Symbol" w:hAnsi="Symbol" w:hint="default"/>
+      </w:rPr>
+    </w:lvl>
+    <w:lvl w:ilvl="7" w:tplc="04090003" w:tentative="1">
+      <w:start w:val="1"/>
+      <w:numFmt w:val="bullet"/>
+      <w:lvlText w:val="o"/>
+      <w:lvlJc w:val="left"/>
+      <w:pPr>
+        <w:ind w:left="5760" w:hanging="360"/>
+      </w:pPr>
+      <w:rPr>
+        <w:rFonts w:ascii="Courier New" w:hAnsi="Courier New" w:cs="Courier New" w:hint="default"/>
+      </w:rPr>
+    </w:lvl>
+    <w:lvl w:ilvl="8" w:tplc="04090005" w:tentative="1">
+      <w:start w:val="1"/>
+      <w:numFmt w:val="bullet"/>
+      <w:lvlText w:val=""/>
+      <w:lvlJc w:val="left"/>
+      <w:pPr>
+        <w:ind w:left="6480" w:hanging="360"/>
+      </w:pPr>
+      <w:rPr>
+        <w:rFonts w:ascii="Wingdings" w:hAnsi="Wingdings" w:hint="default"/>
+      </w:rPr>
+    </w:lvl>
+  </w:abstractNum>
+  <w:abstractNum w:abstractNumId="1" w15:restartNumberingAfterBreak="0">
+    <w:nsid w:val="765E39D3"/>
+    <w:multiLevelType w:val="hybridMultilevel"/>
+    <w:tmpl w:val="22CAE800"/>
+    <w:lvl w:ilvl="0" w:tplc="04090001">
+      <w:start w:val="1"/>
+      <w:numFmt w:val="bullet"/>
+      <w:lvlText w:val=""/>
+      <w:lvlJc w:val="left"/>
+      <w:pPr>
+        <w:ind w:left="720" w:hanging="360"/>
+      </w:pPr>
+      <w:rPr>
+        <w:rFonts w:ascii="Symbol" w:hAnsi="Symbol" w:hint="default"/>
+      </w:rPr>
+    </w:lvl>
+    <w:lvl w:ilvl="1" w:tplc="04090003" w:tentative="1">
+      <w:start w:val="1"/>
+      <w:numFmt w:val="bullet"/>
+      <w:lvlText w:val="o"/>
+      <w:lvlJc w:val="left"/>
+      <w:pPr>
+        <w:ind w:left="1440" w:hanging="360"/>
+      </w:pPr>
+      <w:rPr>
+        <w:rFonts w:ascii="Courier New" w:hAnsi="Courier New" w:cs="Courier New" w:hint="default"/>
+      </w:rPr>
+    </w:lvl>
+    <w:lvl w:ilvl="2" w:tplc="04090005" w:tentative="1">
+      <w:start w:val="1"/>
+      <w:numFmt w:val="bullet"/>
+      <w:lvlText w:val=""/>
+      <w:lvlJc w:val="left"/>
+      <w:pPr>
+        <w:ind w:left="2160" w:hanging="360"/>
+      </w:pPr>
+      <w:rPr>
+        <w:rFonts w:ascii="Wingdings" w:hAnsi="Wingdings" w:hint="default"/>
+      </w:rPr>
+    </w:lvl>
+    <w:lvl w:ilvl="3" w:tplc="04090001" w:tentative="1">
+      <w:start w:val="1"/>
+      <w:numFmt w:val="bullet"/>
+      <w:lvlText w:val=""/>
+      <w:lvlJc w:val="left"/>
+      <w:pPr>
+        <w:ind w:left="2880" w:hanging="360"/>
+      </w:pPr>
+      <w:rPr>
+        <w:rFonts w:ascii="Symbol" w:hAnsi="Symbol" w:hint="default"/>
+      </w:rPr>
+    </w:lvl>
+    <w:lvl w:ilvl="4" w:tplc="04090003" w:tentative="1">
+      <w:start w:val="1"/>
+      <w:numFmt w:val="bullet"/>
+      <w:lvlText w:val="o"/>
+      <w:lvlJc w:val="left"/>
+      <w:pPr>
+        <w:ind w:left="3600" w:hanging="360"/>
+      </w:pPr>
+      <w:rPr>
+        <w:rFonts w:ascii="Courier New" w:hAnsi="Courier New" w:cs="Courier New" w:hint="default"/>
+      </w:rPr>
+    </w:lvl>
+    <w:lvl w:ilvl="5" w:tplc="04090005" w:tentative="1">
+      <w:start w:val="1"/>
+      <w:numFmt w:val="bullet"/>
+      <w:lvlText w:val=""/>
+      <w:lvlJc w:val="left"/>
+      <w:pPr>
+        <w:ind w:left="4320" w:hanging="360"/>
+      </w:pPr>
+      <w:rPr>
+        <w:rFonts w:ascii="Wingdings" w:hAnsi="Wingdings" w:hint="default"/>
+      </w:rPr>
+    </w:lvl>
+    <w:lvl w:ilvl="6" w:tplc="04090001" w:tentative="1">
+      <w:start w:val="1"/>
+      <w:numFmt w:val="bullet"/>
+      <w:lvlText w:val=""/>
+      <w:lvlJc w:val="left"/>
+      <w:pPr>
+        <w:ind w:left="5040" w:hanging="360"/>
+      </w:pPr>
+      <w:rPr>
+        <w:rFonts w:ascii="Symbol" w:hAnsi="Symbol" w:hint="default"/>
+      </w:rPr>
+    </w:lvl>
+    <w:lvl w:ilvl="7" w:tplc="04090003" w:tentative="1">
+      <w:start w:val="1"/>
+      <w:numFmt w:val="bullet"/>
+      <w:lvlText w:val="o"/>
+      <w:lvlJc w:val="left"/>
+      <w:pPr>
+        <w:ind w:left="5760" w:hanging="360"/>
+      </w:pPr>
+      <w:rPr>
+        <w:rFonts w:ascii="Courier New" w:hAnsi="Courier New" w:cs="Courier New" w:hint="default"/>
+      </w:rPr>
+    </w:lvl>
+    <w:lvl w:ilvl="8" w:tplc="04090005" w:tentative="1">
+      <w:start w:val="1"/>
+      <w:numFmt w:val="bullet"/>
+      <w:lvlText w:val=""/>
+      <w:lvlJc w:val="left"/>
+      <w:pPr>
+        <w:ind w:left="6480" w:hanging="360"/>
+      </w:pPr>
+      <w:rPr>
+        <w:rFonts w:ascii="Wingdings" w:hAnsi="Wingdings" w:hint="default"/>
+      </w:rPr>
+    </w:lvl>
+  </w:abstractNum>
+  <w:abstractNum w:abstractNumId="2" w15:restartNumberingAfterBreak="0">
+    <w:nsid w:val="7FE704EF"/>
+    <w:multiLevelType w:val="hybridMultilevel"/>
+    <w:tmpl w:val="DCB49440"/>
+    <w:lvl w:ilvl="0" w:tplc="04090001">
+      <w:start w:val="1"/>
+      <w:numFmt w:val="bullet"/>
+      <w:lvlText w:val=""/>
+      <w:lvlJc w:val="left"/>
+      <w:pPr>
+        <w:ind w:left="720" w:hanging="360"/>
+      </w:pPr>
+      <w:rPr>
+        <w:rFonts w:ascii="Symbol" w:hAnsi="Symbol" w:hint="default"/>
+      </w:rPr>
+    </w:lvl>
+    <w:lvl w:ilvl="1" w:tplc="04090003" w:tentative="1">
+      <w:start w:val="1"/>
+      <w:numFmt w:val="bullet"/>
+      <w:lvlText w:val="o"/>
+      <w:lvlJc w:val="left"/>
+      <w:pPr>
+        <w:ind w:left="1440" w:hanging="360"/>
+      </w:pPr>
+      <w:rPr>
+        <w:rFonts w:ascii="Courier New" w:hAnsi="Courier New" w:cs="Courier New" w:hint="default"/>
+      </w:rPr>
+    </w:lvl>
+    <w:lvl w:ilvl="2" w:tplc="04090005" w:tentative="1">
+      <w:start w:val="1"/>
+      <w:numFmt w:val="bullet"/>
+      <w:lvlText w:val=""/>
+      <w:lvlJc w:val="left"/>
+      <w:pPr>
+        <w:ind w:left="2160" w:hanging="360"/>
+      </w:pPr>
+      <w:rPr>
+        <w:rFonts w:ascii="Wingdings" w:hAnsi="Wingdings" w:hint="default"/>
+      </w:rPr>
+    </w:lvl>
+    <w:lvl w:ilvl="3" w:tplc="04090001" w:tentative="1">
+      <w:start w:val="1"/>
+      <w:numFmt w:val="bullet"/>
+      <w:lvlText w:val=""/>
+      <w:lvlJc w:val="left"/>
+      <w:pPr>
+        <w:ind w:left="2880" w:hanging="360"/>
+      </w:pPr>
+      <w:rPr>
+        <w:rFonts w:ascii="Symbol" w:hAnsi="Symbol" w:hint="default"/>
+      </w:rPr>
+    </w:lvl>
+    <w:lvl w:ilvl="4" w:tplc="04090003" w:tentative="1">
+      <w:start w:val="1"/>
+      <w:numFmt w:val="bullet"/>
+      <w:lvlText w:val="o"/>
+      <w:lvlJc w:val="left"/>
+      <w:pPr>
+        <w:ind w:left="3600" w:hanging="360"/>
+      </w:pPr>
+      <w:rPr>
+        <w:rFonts w:ascii="Courier New" w:hAnsi="Courier New" w:cs="Courier New" w:hint="default"/>
+      </w:rPr>
+    </w:lvl>
+    <w:lvl w:ilvl="5" w:tplc="04090005" w:tentative="1">
+      <w:start w:val="1"/>
+      <w:numFmt w:val="bullet"/>
+      <w:lvlText w:val=""/>
+      <w:lvlJc w:val="left"/>
+      <w:pPr>
+        <w:ind w:left="4320" w:hanging="360"/>
+      </w:pPr>
+      <w:rPr>
+        <w:rFonts w:ascii="Wingdings" w:hAnsi="Wingdings" w:hint="default"/>
+      </w:rPr>
+    </w:lvl>
+    <w:lvl w:ilvl="6" w:tplc="04090001" w:tentative="1">
+      <w:start w:val="1"/>
+      <w:numFmt w:val="bullet"/>
+      <w:lvlText w:val=""/>
+      <w:lvlJc w:val="left"/>
+      <w:pPr>
+        <w:ind w:left="5040" w:hanging="360"/>
+      </w:pPr>
+      <w:rPr>
+        <w:rFonts w:ascii="Symbol" w:hAnsi="Symbol" w:hint="default"/>
+      </w:rPr>
+    </w:lvl>
+    <w:lvl w:ilvl="7" w:tplc="04090003" w:tentative="1">
+      <w:start w:val="1"/>
+      <w:numFmt w:val="bullet"/>
+      <w:lvlText w:val="o"/>
+      <w:lvlJc w:val="left"/>
+      <w:pPr>
+        <w:ind w:left="5760" w:hanging="360"/>
+      </w:pPr>
+      <w:rPr>
+        <w:rFonts w:ascii="Courier New" w:hAnsi="Courier New" w:cs="Courier New" w:hint="default"/>
+      </w:rPr>
+    </w:lvl>
+    <w:lvl w:ilvl="8" w:tplc="04090005" w:tentative="1">
+      <w:start w:val="1"/>
+      <w:numFmt w:val="bullet"/>
+      <w:lvlText w:val=""/>
+      <w:lvlJc w:val="left"/>
+      <w:pPr>
+        <w:ind w:left="6480" w:hanging="360"/>
+      </w:pPr>
+      <w:rPr>
+        <w:rFonts w:ascii="Wingdings" w:hAnsi="Wingdings" w:hint="default"/>
+      </w:rPr>
+    </w:lvl>
+  </w:abstractNum>
+  <w:num w:numId="1">
+    <w:abstractNumId w:val="1"/>
+  </w:num>
+  <w:num w:numId="2">
+    <w:abstractNumId w:val="2"/>
+  </w:num>
+  <w:num w:numId="3">
+    <w:abstractNumId w:val="0"/>
+  </w:num>
+</w:numbering>
 </file>
 
 <file path=word/styles.xml><?xml version="1.0" encoding="utf-8"?>
@@ -442,6 +1555,40 @@
     <w:semiHidden/>
     <w:unhideWhenUsed/>
   </w:style>
+  <w:style w:type="character" w:styleId="Hyperlink">
+    <w:name w:val="Hyperlink"/>
+    <w:basedOn w:val="DefaultParagraphFont"/>
+    <w:uiPriority w:val="99"/>
+    <w:unhideWhenUsed/>
+    <w:rsid w:val="00AE0C05"/>
+    <w:rPr>
+      <w:color w:val="0563C1" w:themeColor="hyperlink"/>
+      <w:u w:val="single"/>
+    </w:rPr>
+  </w:style>
+  <w:style w:type="character" w:styleId="UnresolvedMention">
+    <w:name w:val="Unresolved Mention"/>
+    <w:basedOn w:val="DefaultParagraphFont"/>
+    <w:uiPriority w:val="99"/>
+    <w:semiHidden/>
+    <w:unhideWhenUsed/>
+    <w:rsid w:val="00AE0C05"/>
+    <w:rPr>
+      <w:color w:val="808080"/>
+      <w:shd w:val="clear" w:color="auto" w:fill="E6E6E6"/>
+    </w:rPr>
+  </w:style>
+  <w:style w:type="paragraph" w:styleId="ListParagraph">
+    <w:name w:val="List Paragraph"/>
+    <w:basedOn w:val="Normal"/>
+    <w:uiPriority w:val="34"/>
+    <w:qFormat/>
+    <w:rsid w:val="00214AF4"/>
+    <w:pPr>
+      <w:ind w:left="720"/>
+      <w:contextualSpacing/>
+    </w:pPr>
+  </w:style>
 </w:styles>
 </file>
 

</xml_diff>

<commit_message>
Added contact information. Updated wording on resume.
</commit_message>
<xml_diff>
--- a/resume/cameron_dziurgot-resume.docx
+++ b/resume/cameron_dziurgot-resume.docx
@@ -42,13 +42,7 @@
     </w:p>
     <w:p>
       <w:r>
-        <w:t>Software developer with a drive to come up with innovative ideas usin</w:t>
-      </w:r>
-      <w:r>
-        <w:t>g new technology to drive value</w:t>
-      </w:r>
-      <w:r>
-        <w:t xml:space="preserve"> and bring forward business solutions.</w:t>
+        <w:t>Software developer with a drive to come up with innovative ideas using new technology to drive value and bring forward business solutions.</w:t>
       </w:r>
     </w:p>
     <w:p/>
@@ -57,10 +51,7 @@
         <w:t>Skill Highlights</w:t>
       </w:r>
     </w:p>
-    <w:p>
-      <w:bookmarkStart w:id="0" w:name="_GoBack"/>
-      <w:bookmarkEnd w:id="0"/>
-    </w:p>
+    <w:p/>
     <w:p>
       <w:r>
         <w:t>Experience</w:t>
@@ -81,21 +72,7 @@
           <w:rFonts w:cs="Consolas"/>
           <w:color w:val="000000"/>
         </w:rPr>
-        <w:t xml:space="preserve">Associate Software Engineer </w:t>
-      </w:r>
-      <w:r>
-        <w:rPr>
-          <w:rFonts w:cs="Consolas"/>
-          <w:color w:val="000000"/>
-        </w:rPr>
-        <w:t>–</w:t>
-      </w:r>
-      <w:r>
-        <w:rPr>
-          <w:rFonts w:cs="Consolas"/>
-          <w:color w:val="000000"/>
-        </w:rPr>
-        <w:t xml:space="preserve"> Optum</w:t>
+        <w:t>Associate Software Engineer – Optum</w:t>
       </w:r>
       <w:r>
         <w:rPr>
@@ -127,46 +104,25 @@
           <w:rFonts w:cs="Consolas"/>
           <w:color w:val="000000"/>
         </w:rPr>
-        <w:t xml:space="preserve">January 2018 </w:t>
-      </w:r>
-      <w:r>
-        <w:rPr>
-          <w:rFonts w:cs="Consolas"/>
-          <w:color w:val="000000"/>
-        </w:rPr>
-        <w:t>–</w:t>
-      </w:r>
-      <w:r>
-        <w:rPr>
-          <w:rFonts w:cs="Consolas"/>
-          <w:color w:val="000000"/>
-        </w:rPr>
-        <w:t xml:space="preserve"> Present</w:t>
-      </w:r>
-    </w:p>
-    <w:p>
-      <w:pPr>
-        <w:autoSpaceDE w:val="0"/>
-        <w:autoSpaceDN w:val="0"/>
-        <w:adjustRightInd w:val="0"/>
-        <w:spacing w:after="0" w:line="240" w:lineRule="auto"/>
-        <w:rPr>
-          <w:rFonts w:cs="Consolas"/>
-        </w:rPr>
-      </w:pPr>
-      <w:r>
-        <w:rPr>
-          <w:rFonts w:cs="Consolas"/>
-          <w:color w:val="000000"/>
-        </w:rPr>
-        <w:t xml:space="preserve">Java developer creating microservice APIs in Optum's in house cloud for the decommissioning of a </w:t>
-      </w:r>
-      <w:r>
-        <w:rPr>
-          <w:rFonts w:cs="Consolas"/>
-          <w:color w:val="000000"/>
-        </w:rPr>
-        <w:t>+15</w:t>
+        <w:t>January 2018 – Present</w:t>
+      </w:r>
+    </w:p>
+    <w:p>
+      <w:pPr>
+        <w:autoSpaceDE w:val="0"/>
+        <w:autoSpaceDN w:val="0"/>
+        <w:adjustRightInd w:val="0"/>
+        <w:spacing w:after="0" w:line="240" w:lineRule="auto"/>
+        <w:rPr>
+          <w:rFonts w:cs="Consolas"/>
+        </w:rPr>
+      </w:pPr>
+      <w:r>
+        <w:rPr>
+          <w:rFonts w:cs="Consolas"/>
+          <w:color w:val="000000"/>
+        </w:rPr>
+        <w:t>Java developer creating microservice APIs in Optum's in house cloud for the decommissioning of a +15</w:t>
       </w:r>
       <w:r>
         <w:rPr>
@@ -179,14 +135,7 @@
           <w:rFonts w:cs="Consolas"/>
           <w:color w:val="000000"/>
         </w:rPr>
-        <w:t xml:space="preserve"> middleware application. Work on a value driven Kanban team, using various DevOps automation tools to deliver solutions to our business partners quickly and efficiently. Responsibilities included</w:t>
-      </w:r>
-      <w:r>
-        <w:rPr>
-          <w:rFonts w:cs="Consolas"/>
-          <w:color w:val="000000"/>
-        </w:rPr>
-        <w:t>:</w:t>
+        <w:t xml:space="preserve"> middleware application. Work on a value driven Kanban team, using various DevOps automation tools to deliver solutions to our business partners quickly and efficiently. Responsibilities included:</w:t>
       </w:r>
     </w:p>
     <w:p>
@@ -209,14 +158,35 @@
           <w:rFonts w:cs="Consolas"/>
           <w:color w:val="000000"/>
         </w:rPr>
-        <w:t>Create</w:t>
-      </w:r>
-      <w:r>
-        <w:rPr>
-          <w:rFonts w:cs="Consolas"/>
-          <w:color w:val="000000"/>
-        </w:rPr>
-        <w:t xml:space="preserve"> and maintain Maven projects using Spring Boot framework.</w:t>
+        <w:t>Create and maintain Maven</w:t>
+      </w:r>
+      <w:r>
+        <w:rPr>
+          <w:rFonts w:cs="Consolas"/>
+          <w:color w:val="000000"/>
+        </w:rPr>
+        <w:t xml:space="preserve"> </w:t>
+      </w:r>
+      <w:r>
+        <w:rPr>
+          <w:rFonts w:cs="Consolas"/>
+          <w:color w:val="000000"/>
+        </w:rPr>
+        <w:t>Spring Boot</w:t>
+      </w:r>
+      <w:r>
+        <w:rPr>
+          <w:rFonts w:cs="Consolas"/>
+          <w:color w:val="000000"/>
+        </w:rPr>
+        <w:t xml:space="preserve"> projects</w:t>
+      </w:r>
+      <w:r>
+        <w:rPr>
+          <w:rFonts w:cs="Consolas"/>
+          <w:color w:val="000000"/>
+        </w:rPr>
+        <w:t>.</w:t>
       </w:r>
     </w:p>
     <w:p>
@@ -263,14 +233,7 @@
           <w:rFonts w:cs="Consolas"/>
           <w:color w:val="000000"/>
         </w:rPr>
-        <w:t xml:space="preserve">Document APIs using Python's automated documentation program, sphinx, along with </w:t>
-      </w:r>
-      <w:r>
-        <w:rPr>
-          <w:rFonts w:cs="Consolas"/>
-          <w:color w:val="000000"/>
-        </w:rPr>
-        <w:t>JavaDoc’s.</w:t>
+        <w:t>Document APIs using Python's automated documentation program, sphinx, along with JavaDoc’s.</w:t>
       </w:r>
     </w:p>
     <w:p>
@@ -329,42 +292,7 @@
           <w:rFonts w:cs="Consolas"/>
           <w:color w:val="000000"/>
         </w:rPr>
-        <w:t>Implement complex logic for various health care insurance related searches against multiple backen</w:t>
-      </w:r>
-      <w:r>
-        <w:rPr>
-          <w:rFonts w:cs="Consolas"/>
-          <w:color w:val="000000"/>
-        </w:rPr>
-        <w:t>d</w:t>
-      </w:r>
-      <w:r>
-        <w:rPr>
-          <w:rFonts w:cs="Consolas"/>
-          <w:color w:val="000000"/>
-        </w:rPr>
-        <w:t xml:space="preserve"> </w:t>
-      </w:r>
-      <w:r>
-        <w:rPr>
-          <w:rFonts w:cs="Consolas"/>
-          <w:color w:val="000000"/>
-        </w:rPr>
-        <w:t>D</w:t>
-      </w:r>
-      <w:r>
-        <w:rPr>
-          <w:rFonts w:cs="Consolas"/>
-          <w:color w:val="000000"/>
-        </w:rPr>
-        <w:t>atabases</w:t>
-      </w:r>
-      <w:r>
-        <w:rPr>
-          <w:rFonts w:cs="Consolas"/>
-          <w:color w:val="000000"/>
-        </w:rPr>
-        <w:t>.</w:t>
+        <w:t>Implement complex logic for various health care insurance related searches against multiple backend Databases.</w:t>
       </w:r>
     </w:p>
     <w:p>
@@ -429,25 +357,7 @@
         <w:rPr>
           <w:rFonts w:cs="Consolas"/>
         </w:rPr>
-        <w:t xml:space="preserve">Technology centered rotational program through several departments in United Health Groups technology company, Optum. Experience in the program gave a great </w:t>
-      </w:r>
-      <w:r>
-        <w:rPr>
-          <w:rFonts w:cs="Consolas"/>
-        </w:rPr>
-        <w:t>outlook</w:t>
-      </w:r>
-      <w:r>
-        <w:rPr>
-          <w:rFonts w:cs="Consolas"/>
-        </w:rPr>
-        <w:t xml:space="preserve"> on what is expected of the different roles on various teams. Roles and responsibilities included</w:t>
-      </w:r>
-      <w:r>
-        <w:rPr>
-          <w:rFonts w:cs="Consolas"/>
-        </w:rPr>
-        <w:t>:</w:t>
+        <w:t>Technology centered rotational program through several departments in United Health Groups technology company, Optum. Experience in the program gave a great outlook on what is expected of the different roles on various teams. Roles and responsibilities included:</w:t>
       </w:r>
     </w:p>
     <w:p>
@@ -491,31 +401,7 @@
         <w:rPr>
           <w:rFonts w:cs="Consolas"/>
         </w:rPr>
-        <w:t xml:space="preserve">Full stack C# web application developer, creating </w:t>
-      </w:r>
-      <w:r>
-        <w:rPr>
-          <w:rFonts w:cs="Consolas"/>
-        </w:rPr>
-        <w:t>an in-house</w:t>
-      </w:r>
-      <w:r>
-        <w:rPr>
-          <w:rFonts w:cs="Consolas"/>
-        </w:rPr>
-        <w:t xml:space="preserve"> web application in support of server</w:t>
-      </w:r>
-      <w:r>
-        <w:rPr>
-          <w:rFonts w:cs="Consolas"/>
-        </w:rPr>
-        <w:t xml:space="preserve"> </w:t>
-      </w:r>
-      <w:r>
-        <w:rPr>
-          <w:rFonts w:cs="Consolas"/>
-        </w:rPr>
-        <w:t>maintenance.</w:t>
+        <w:t>Full stack C# web application developer, creating an in-house web application in support of server maintenance.</w:t>
       </w:r>
     </w:p>
     <w:p>
@@ -537,13 +423,7 @@
         <w:rPr>
           <w:rFonts w:cs="Consolas"/>
         </w:rPr>
-        <w:t>Administrator/content creator for local campus web page for companies in house social media site</w:t>
-      </w:r>
-      <w:r>
-        <w:rPr>
-          <w:rFonts w:cs="Consolas"/>
-        </w:rPr>
-        <w:t>.</w:t>
+        <w:t>Administrator/content creator for local campus web page for companies in house social media site.</w:t>
       </w:r>
     </w:p>
     <w:p>
@@ -605,25 +485,7 @@
         <w:rPr>
           <w:rFonts w:cs="Consolas"/>
         </w:rPr>
-        <w:t>Worked as a system analyst on an agile web developments team. Team was all co-located in an agile space</w:t>
-      </w:r>
-      <w:r>
-        <w:rPr>
-          <w:rFonts w:cs="Consolas"/>
-        </w:rPr>
-        <w:t xml:space="preserve"> </w:t>
-      </w:r>
-      <w:r>
-        <w:rPr>
-          <w:rFonts w:cs="Consolas"/>
-        </w:rPr>
-        <w:t>environment and worked together modernizing the front end of an insurance web portal</w:t>
-      </w:r>
-      <w:r>
-        <w:rPr>
-          <w:rFonts w:cs="Consolas"/>
-        </w:rPr>
-        <w:t>.</w:t>
+        <w:t>Worked as a system analyst on an agile web developments team. Team was all co-located in an agile space environment and worked together modernizing the front end of an insurance web portal.</w:t>
       </w:r>
     </w:p>
     <w:p>
@@ -645,13 +507,7 @@
         <w:rPr>
           <w:rFonts w:cs="Consolas"/>
         </w:rPr>
-        <w:t>Gathering requirements for team and write user stories based off requirements</w:t>
-      </w:r>
-      <w:r>
-        <w:rPr>
-          <w:rFonts w:cs="Consolas"/>
-        </w:rPr>
-        <w:t>.</w:t>
+        <w:t>Gathering requirements for team and write user stories based off requirements.</w:t>
       </w:r>
     </w:p>
     <w:p>
@@ -681,14 +537,7 @@
           <w:rFonts w:cs="Consolas"/>
           <w:color w:val="000000"/>
         </w:rPr>
-        <w:t>partners, developers, and operations for support</w:t>
-      </w:r>
-      <w:r>
-        <w:rPr>
-          <w:rFonts w:cs="Consolas"/>
-          <w:color w:val="000000"/>
-        </w:rPr>
-        <w:t>.</w:t>
+        <w:t>partners, developers, and operations for support.</w:t>
       </w:r>
     </w:p>
     <w:p>
@@ -712,28 +561,7 @@
           <w:rFonts w:cs="Consolas"/>
           <w:color w:val="000000"/>
         </w:rPr>
-        <w:t>Assisted with user acceptance testing</w:t>
-      </w:r>
-      <w:r>
-        <w:rPr>
-          <w:rFonts w:cs="Consolas"/>
-          <w:color w:val="000000"/>
-        </w:rPr>
-        <w:t xml:space="preserve"> as well as</w:t>
-      </w:r>
-      <w:r>
-        <w:rPr>
-          <w:rFonts w:cs="Consolas"/>
-          <w:color w:val="000000"/>
-        </w:rPr>
-        <w:t xml:space="preserve"> AngularJS dev</w:t>
-      </w:r>
-      <w:r>
-        <w:rPr>
-          <w:rFonts w:cs="Consolas"/>
-          <w:color w:val="000000"/>
-        </w:rPr>
-        <w:t>elopment through extreme/pair coding.</w:t>
+        <w:t>Assisted with user acceptance testing as well as AngularJS development through extreme/pair coding.</w:t>
       </w:r>
     </w:p>
     <w:p>

</xml_diff>

<commit_message>
Updated skills on resume and about page.
</commit_message>
<xml_diff>
--- a/resume/cameron_dziurgot-resume.docx
+++ b/resume/cameron_dziurgot-resume.docx
@@ -12,11 +12,19 @@
       </w:r>
       <w:proofErr w:type="spellEnd"/>
       <w:r>
-        <w:t xml:space="preserve"> | C: (203) 903 6265 | camerondziurgot@gmail.com</w:t>
-      </w:r>
-    </w:p>
-    <w:p>
-      <w:hyperlink r:id="rId5" w:history="1">
+        <w:t xml:space="preserve"> | C: (203) 903 6265 | </w:t>
+      </w:r>
+      <w:hyperlink r:id="rId6" w:history="1">
+        <w:r>
+          <w:rPr>
+            <w:rStyle w:val="Hyperlink"/>
+          </w:rPr>
+          <w:t>camerondziurgot@gmail.com</w:t>
+        </w:r>
+      </w:hyperlink>
+    </w:p>
+    <w:p>
+      <w:hyperlink r:id="rId7" w:history="1">
         <w:r>
           <w:rPr>
             <w:rStyle w:val="Hyperlink"/>
@@ -26,7 +34,7 @@
       </w:hyperlink>
     </w:p>
     <w:p>
-      <w:hyperlink r:id="rId6" w:history="1">
+      <w:hyperlink r:id="rId8" w:history="1">
         <w:r>
           <w:rPr>
             <w:rStyle w:val="Hyperlink"/>
@@ -51,7 +59,154 @@
         <w:t>Skill Highlights</w:t>
       </w:r>
     </w:p>
-    <w:p/>
+    <w:p>
+      <w:pPr>
+        <w:sectPr>
+          <w:pgSz w:w="12240" w:h="15840"/>
+          <w:pgMar w:top="1440" w:right="1440" w:bottom="1440" w:left="1440" w:header="720" w:footer="720" w:gutter="0"/>
+          <w:cols w:space="720"/>
+          <w:docGrid w:linePitch="360"/>
+        </w:sectPr>
+      </w:pPr>
+    </w:p>
+    <w:p>
+      <w:pPr>
+        <w:sectPr>
+          <w:type w:val="continuous"/>
+          <w:pgSz w:w="12240" w:h="15840"/>
+          <w:pgMar w:top="1440" w:right="1440" w:bottom="1440" w:left="1440" w:header="720" w:footer="720" w:gutter="0"/>
+          <w:cols w:num="3" w:space="720"/>
+          <w:docGrid w:linePitch="360"/>
+        </w:sectPr>
+      </w:pPr>
+      <w:r>
+        <w:t>Agile methodologies</w:t>
+      </w:r>
+      <w:r>
+        <w:br/>
+        <w:t>DevOps</w:t>
+      </w:r>
+      <w:r>
+        <w:br/>
+      </w:r>
+      <w:r>
+        <w:t>Linux/Ubuntu</w:t>
+      </w:r>
+      <w:r>
+        <w:t xml:space="preserve"> </w:t>
+      </w:r>
+      <w:r>
+        <w:br/>
+      </w:r>
+      <w:r>
+        <w:t>SonarQube</w:t>
+      </w:r>
+      <w:r>
+        <w:br/>
+      </w:r>
+      <w:r>
+        <w:t>Jenkins</w:t>
+      </w:r>
+      <w:r>
+        <w:br/>
+      </w:r>
+      <w:proofErr w:type="spellStart"/>
+      <w:r>
+        <w:t>LaTeX</w:t>
+      </w:r>
+      <w:proofErr w:type="spellEnd"/>
+      <w:r>
+        <w:br/>
+        <w:t xml:space="preserve">Oracle Virtual Box </w:t>
+      </w:r>
+      <w:r>
+        <w:br/>
+      </w:r>
+      <w:r>
+        <w:t>Java/Spring Boot</w:t>
+      </w:r>
+      <w:r>
+        <w:br/>
+        <w:t>Maven</w:t>
+      </w:r>
+      <w:r>
+        <w:br/>
+        <w:t>JUnit/Mockito</w:t>
+      </w:r>
+      <w:r>
+        <w:t xml:space="preserve"> </w:t>
+      </w:r>
+      <w:r>
+        <w:br/>
+      </w:r>
+      <w:r>
+        <w:t>Eclipse - Oxygen</w:t>
+      </w:r>
+      <w:r>
+        <w:br/>
+        <w:t>SQL/MySQL</w:t>
+      </w:r>
+      <w:r>
+        <w:br/>
+        <w:t>JavaScript/jQuery</w:t>
+      </w:r>
+      <w:r>
+        <w:br/>
+        <w:t>Docker</w:t>
+      </w:r>
+      <w:r>
+        <w:br/>
+      </w:r>
+      <w:r>
+        <w:t>C#/ASP.NET MVC</w:t>
+      </w:r>
+      <w:r>
+        <w:br/>
+        <w:t>Visual Studio 2017</w:t>
+      </w:r>
+      <w:r>
+        <w:t xml:space="preserve"> </w:t>
+      </w:r>
+      <w:r>
+        <w:br/>
+      </w:r>
+      <w:r>
+        <w:t>Windows 7</w:t>
+      </w:r>
+      <w:r>
+        <w:br/>
+      </w:r>
+      <w:r>
+        <w:t>Microsoft Office</w:t>
+      </w:r>
+      <w:r>
+        <w:br/>
+      </w:r>
+      <w:r>
+        <w:t>Git</w:t>
+      </w:r>
+      <w:r>
+        <w:br/>
+        <w:t>Python</w:t>
+      </w:r>
+      <w:r>
+        <w:br/>
+        <w:t>VMWare Workstation</w:t>
+      </w:r>
+      <w:bookmarkStart w:id="0" w:name="_GoBack"/>
+      <w:bookmarkEnd w:id="0"/>
+    </w:p>
+    <w:p>
+      <w:pPr>
+        <w:sectPr>
+          <w:type w:val="continuous"/>
+          <w:pgSz w:w="12240" w:h="15840"/>
+          <w:pgMar w:top="1440" w:right="1440" w:bottom="1440" w:left="1440" w:header="720" w:footer="720" w:gutter="0"/>
+          <w:cols w:space="720"/>
+          <w:docGrid w:linePitch="360"/>
+        </w:sectPr>
+      </w:pPr>
+    </w:p>
     <w:p>
       <w:r>
         <w:t>Experience</w:t>
@@ -423,6 +578,7 @@
         <w:rPr>
           <w:rFonts w:cs="Consolas"/>
         </w:rPr>
+        <w:lastRenderedPageBreak/>
         <w:t>Administrator/content creator for local campus web page for companies in house social media site.</w:t>
       </w:r>
     </w:p>
@@ -596,6 +752,7 @@
     </w:p>
     <w:p/>
     <w:sectPr>
+      <w:type w:val="continuous"/>
       <w:pgSz w:w="12240" w:h="15840"/>
       <w:pgMar w:top="1440" w:right="1440" w:bottom="1440" w:left="1440" w:header="720" w:footer="720" w:gutter="0"/>
       <w:cols w:space="720"/>
@@ -1679,4 +1836,16 @@
     </a:ext>
   </a:extLst>
 </a:theme>
+</file>
+
+<file path=customXml/item1.xml><?xml version="1.0" encoding="utf-8"?>
+<b:Sources xmlns:b="http://schemas.openxmlformats.org/officeDocument/2006/bibliography" xmlns="http://schemas.openxmlformats.org/officeDocument/2006/bibliography" SelectedStyle="\APASixthEditionOfficeOnline.xsl" StyleName="APA" Version="6"/>
+</file>
+
+<file path=customXml/itemProps1.xml><?xml version="1.0" encoding="utf-8"?>
+<ds:datastoreItem xmlns:ds="http://schemas.openxmlformats.org/officeDocument/2006/customXml" ds:itemID="{AF44D116-7845-44FB-AF05-3C400997B190}">
+  <ds:schemaRefs>
+    <ds:schemaRef ds:uri="http://schemas.openxmlformats.org/officeDocument/2006/bibliography"/>
+  </ds:schemaRefs>
+</ds:datastoreItem>
 </file>
</xml_diff>

<commit_message>
Updated and formated resume to fit on 1 page.
</commit_message>
<xml_diff>
--- a/resume/cameron_dziurgot-resume.docx
+++ b/resume/cameron_dziurgot-resume.docx
@@ -3,18 +3,33 @@
 <w:document xmlns:wpc="http://schemas.microsoft.com/office/word/2010/wordprocessingCanvas" xmlns:cx="http://schemas.microsoft.com/office/drawing/2014/chartex" xmlns:cx1="http://schemas.microsoft.com/office/drawing/2015/9/8/chartex" xmlns:cx2="http://schemas.microsoft.com/office/drawing/2015/10/21/chartex" xmlns:cx3="http://schemas.microsoft.com/office/drawing/2016/5/9/chartex" xmlns:cx4="http://schemas.microsoft.com/office/drawing/2016/5/10/chartex" xmlns:cx5="http://schemas.microsoft.com/office/drawing/2016/5/11/chartex" xmlns:cx6="http://schemas.microsoft.com/office/drawing/2016/5/12/chartex" xmlns:cx7="http://schemas.microsoft.com/office/drawing/2016/5/13/chartex" xmlns:cx8="http://schemas.microsoft.com/office/drawing/2016/5/14/chartex" xmlns:mc="http://schemas.openxmlformats.org/markup-compatibility/2006" xmlns:aink="http://schemas.microsoft.com/office/drawing/2016/ink" xmlns:am3d="http://schemas.microsoft.com/office/drawing/2017/model3d" xmlns:o="urn:schemas-microsoft-com:office:office" xmlns:r="http://schemas.openxmlformats.org/officeDocument/2006/relationships" xmlns:m="http://schemas.openxmlformats.org/officeDocument/2006/math" xmlns:v="urn:schemas-microsoft-com:vml" xmlns:wp14="http://schemas.microsoft.com/office/word/2010/wordprocessingDrawing" xmlns:wp="http://schemas.openxmlformats.org/drawingml/2006/wordprocessingDrawing" xmlns:w10="urn:schemas-microsoft-com:office:word" xmlns:w="http://schemas.openxmlformats.org/wordprocessingml/2006/main" xmlns:w14="http://schemas.microsoft.com/office/word/2010/wordml" xmlns:w15="http://schemas.microsoft.com/office/word/2012/wordml" xmlns:w16cid="http://schemas.microsoft.com/office/word/2016/wordml/cid" xmlns:w16se="http://schemas.microsoft.com/office/word/2015/wordml/symex" xmlns:wpg="http://schemas.microsoft.com/office/word/2010/wordprocessingGroup" xmlns:wpi="http://schemas.microsoft.com/office/word/2010/wordprocessingInk" xmlns:wne="http://schemas.microsoft.com/office/word/2006/wordml" xmlns:wps="http://schemas.microsoft.com/office/word/2010/wordprocessingShape" mc:Ignorable="w14 w15 w16se w16cid wp14">
   <w:body>
     <w:p>
-      <w:r>
-        <w:t xml:space="preserve">Cameron </w:t>
-      </w:r>
-      <w:proofErr w:type="spellStart"/>
-      <w:r>
-        <w:t>Dziurgot</w:t>
-      </w:r>
-      <w:proofErr w:type="spellEnd"/>
-      <w:r>
-        <w:t xml:space="preserve"> | C: (203) 903 6265 | </w:t>
-      </w:r>
-      <w:hyperlink r:id="rId6" w:history="1">
+      <w:pPr>
+        <w:spacing w:line="240" w:lineRule="auto"/>
+        <w:jc w:val="center"/>
+        <w:rPr>
+          <w:sz w:val="48"/>
+          <w:szCs w:val="48"/>
+        </w:rPr>
+      </w:pPr>
+      <w:r>
+        <w:rPr>
+          <w:sz w:val="48"/>
+          <w:szCs w:val="48"/>
+        </w:rPr>
+        <w:t>Cameron Dziurgot</w:t>
+      </w:r>
+    </w:p>
+    <w:p>
+      <w:pPr>
+        <w:jc w:val="center"/>
+      </w:pPr>
+      <w:r>
+        <w:t xml:space="preserve">2 King Arthur Way Apt. #1, Newington CT | </w:t>
+      </w:r>
+      <w:r>
+        <w:t xml:space="preserve">C: (203) 903 6265 | </w:t>
+      </w:r>
+      <w:hyperlink r:id="rId8" w:history="1">
         <w:r>
           <w:rPr>
             <w:rStyle w:val="Hyperlink"/>
@@ -24,53 +39,227 @@
       </w:hyperlink>
     </w:p>
     <w:p>
-      <w:hyperlink r:id="rId7" w:history="1">
-        <w:r>
-          <w:rPr>
-            <w:rStyle w:val="Hyperlink"/>
-          </w:rPr>
-          <w:t>https://www.linkedin.com/in/cameron-dziurgot-955280108/</w:t>
-        </w:r>
-      </w:hyperlink>
-    </w:p>
-    <w:p>
-      <w:hyperlink r:id="rId8" w:history="1">
-        <w:r>
-          <w:rPr>
-            <w:rStyle w:val="Hyperlink"/>
-          </w:rPr>
-          <w:t>https://github.com/cameronDz</w:t>
-        </w:r>
-      </w:hyperlink>
-    </w:p>
-    <w:p>
-      <w:r>
+      <w:pPr>
+        <w:spacing w:after="0" w:line="240" w:lineRule="auto"/>
+        <w:contextualSpacing/>
+        <w:rPr>
+          <w:sz w:val="32"/>
+          <w:szCs w:val="32"/>
+        </w:rPr>
+      </w:pPr>
+      <w:r>
+        <w:rPr>
+          <w:sz w:val="32"/>
+          <w:szCs w:val="32"/>
+        </w:rPr>
         <w:t>Summary</w:t>
       </w:r>
     </w:p>
     <w:p>
+      <w:pPr>
+        <w:spacing w:after="0" w:line="240" w:lineRule="auto"/>
+        <w:contextualSpacing/>
+      </w:pPr>
+      <w:r>
+        <w:pict>
+          <v:rect id="_x0000_i1027" style="width:468pt;height:1.5pt" o:hralign="center" o:hrstd="t" o:hrnoshade="t" o:hr="t" fillcolor="#2f5496 [2404]" stroked="f"/>
+        </w:pict>
+      </w:r>
       <w:r>
         <w:t>Software developer with a drive to come up with innovative ideas using new technology to drive value and bring forward business solutions.</w:t>
       </w:r>
     </w:p>
     <w:p/>
     <w:p>
-      <w:r>
+      <w:pPr>
+        <w:spacing w:after="0" w:line="240" w:lineRule="auto"/>
+        <w:rPr>
+          <w:sz w:val="32"/>
+          <w:szCs w:val="32"/>
+        </w:rPr>
+      </w:pPr>
+      <w:r>
+        <w:rPr>
+          <w:sz w:val="32"/>
+          <w:szCs w:val="32"/>
+        </w:rPr>
         <w:t>Skill Highlights</w:t>
       </w:r>
     </w:p>
     <w:p>
       <w:pPr>
+        <w:spacing w:after="0" w:line="240" w:lineRule="auto"/>
         <w:sectPr>
+          <w:headerReference w:type="default" r:id="rId9"/>
           <w:pgSz w:w="12240" w:h="15840"/>
-          <w:pgMar w:top="1440" w:right="1440" w:bottom="1440" w:left="1440" w:header="720" w:footer="720" w:gutter="0"/>
+          <w:pgMar w:top="1080" w:right="1440" w:bottom="1080" w:left="1440" w:header="720" w:footer="720" w:gutter="0"/>
           <w:cols w:space="720"/>
           <w:docGrid w:linePitch="360"/>
         </w:sectPr>
       </w:pPr>
-    </w:p>
-    <w:p>
-      <w:pPr>
+      <w:r>
+        <w:pict>
+          <v:rect id="_x0000_i1031" style="width:468pt;height:1.5pt" o:hralign="center" o:hrstd="t" o:hrnoshade="t" o:hr="t" fillcolor="#2f5496 [2404]" stroked="f"/>
+        </w:pict>
+      </w:r>
+    </w:p>
+    <w:p>
+      <w:pPr>
+        <w:pStyle w:val="ListParagraph"/>
+        <w:numPr>
+          <w:ilvl w:val="0"/>
+          <w:numId w:val="4"/>
+        </w:numPr>
+      </w:pPr>
+      <w:r>
+        <w:t>Agile</w:t>
+      </w:r>
+      <w:r>
+        <w:t xml:space="preserve"> methodologies</w:t>
+      </w:r>
+    </w:p>
+    <w:p>
+      <w:pPr>
+        <w:pStyle w:val="ListParagraph"/>
+        <w:numPr>
+          <w:ilvl w:val="0"/>
+          <w:numId w:val="4"/>
+        </w:numPr>
+      </w:pPr>
+      <w:r>
+        <w:t>DevOps</w:t>
+      </w:r>
+      <w:r>
+        <w:t>/Kanban</w:t>
+      </w:r>
+    </w:p>
+    <w:p>
+      <w:pPr>
+        <w:pStyle w:val="ListParagraph"/>
+        <w:numPr>
+          <w:ilvl w:val="0"/>
+          <w:numId w:val="4"/>
+        </w:numPr>
+      </w:pPr>
+      <w:r>
+        <w:t>Linux/Ubuntu</w:t>
+      </w:r>
+    </w:p>
+    <w:p>
+      <w:pPr>
+        <w:pStyle w:val="ListParagraph"/>
+        <w:numPr>
+          <w:ilvl w:val="0"/>
+          <w:numId w:val="4"/>
+        </w:numPr>
+      </w:pPr>
+      <w:r>
+        <w:t>Jenkins</w:t>
+      </w:r>
+    </w:p>
+    <w:p>
+      <w:pPr>
+        <w:pStyle w:val="ListParagraph"/>
+        <w:numPr>
+          <w:ilvl w:val="0"/>
+          <w:numId w:val="4"/>
+        </w:numPr>
+      </w:pPr>
+      <w:r>
+        <w:t>Java/Spring Boot</w:t>
+      </w:r>
+    </w:p>
+    <w:p>
+      <w:pPr>
+        <w:pStyle w:val="ListParagraph"/>
+        <w:numPr>
+          <w:ilvl w:val="0"/>
+          <w:numId w:val="4"/>
+        </w:numPr>
+      </w:pPr>
+      <w:r>
+        <w:t>Maven</w:t>
+      </w:r>
+    </w:p>
+    <w:p>
+      <w:pPr>
+        <w:pStyle w:val="ListParagraph"/>
+        <w:numPr>
+          <w:ilvl w:val="0"/>
+          <w:numId w:val="4"/>
+        </w:numPr>
+      </w:pPr>
+      <w:r>
+        <w:t xml:space="preserve">JUnit/Mockito </w:t>
+      </w:r>
+    </w:p>
+    <w:p>
+      <w:pPr>
+        <w:pStyle w:val="ListParagraph"/>
+        <w:numPr>
+          <w:ilvl w:val="0"/>
+          <w:numId w:val="4"/>
+        </w:numPr>
+      </w:pPr>
+      <w:r>
+        <w:t>SQL/MySQL</w:t>
+      </w:r>
+    </w:p>
+    <w:p>
+      <w:pPr>
+        <w:pStyle w:val="ListParagraph"/>
+        <w:numPr>
+          <w:ilvl w:val="0"/>
+          <w:numId w:val="4"/>
+        </w:numPr>
+      </w:pPr>
+      <w:r>
+        <w:t>JavaScript/jQuery</w:t>
+      </w:r>
+    </w:p>
+    <w:p>
+      <w:pPr>
+        <w:pStyle w:val="ListParagraph"/>
+        <w:numPr>
+          <w:ilvl w:val="0"/>
+          <w:numId w:val="4"/>
+        </w:numPr>
+      </w:pPr>
+      <w:r>
+        <w:t>C#/ASP.NET MVC</w:t>
+      </w:r>
+    </w:p>
+    <w:p>
+      <w:pPr>
+        <w:pStyle w:val="ListParagraph"/>
+        <w:numPr>
+          <w:ilvl w:val="0"/>
+          <w:numId w:val="4"/>
+        </w:numPr>
+      </w:pPr>
+      <w:r>
+        <w:t>Git</w:t>
+      </w:r>
+    </w:p>
+    <w:p>
+      <w:pPr>
+        <w:pStyle w:val="ListParagraph"/>
+        <w:numPr>
+          <w:ilvl w:val="0"/>
+          <w:numId w:val="4"/>
+        </w:numPr>
+      </w:pPr>
+      <w:r>
+        <w:t>Python</w:t>
+      </w:r>
+    </w:p>
+    <w:p>
+      <w:pPr>
+        <w:pStyle w:val="ListParagraph"/>
+        <w:numPr>
+          <w:ilvl w:val="0"/>
+          <w:numId w:val="4"/>
+        </w:numPr>
         <w:sectPr>
           <w:type w:val="continuous"/>
           <w:pgSz w:w="12240" w:h="15840"/>
@@ -79,122 +268,6 @@
           <w:docGrid w:linePitch="360"/>
         </w:sectPr>
       </w:pPr>
-      <w:r>
-        <w:t>Agile methodologies</w:t>
-      </w:r>
-      <w:r>
-        <w:br/>
-        <w:t>DevOps</w:t>
-      </w:r>
-      <w:r>
-        <w:br/>
-      </w:r>
-      <w:r>
-        <w:t>Linux/Ubuntu</w:t>
-      </w:r>
-      <w:r>
-        <w:t xml:space="preserve"> </w:t>
-      </w:r>
-      <w:r>
-        <w:br/>
-      </w:r>
-      <w:r>
-        <w:t>SonarQube</w:t>
-      </w:r>
-      <w:r>
-        <w:br/>
-      </w:r>
-      <w:r>
-        <w:t>Jenkins</w:t>
-      </w:r>
-      <w:r>
-        <w:br/>
-      </w:r>
-      <w:proofErr w:type="spellStart"/>
-      <w:r>
-        <w:t>LaTeX</w:t>
-      </w:r>
-      <w:proofErr w:type="spellEnd"/>
-      <w:r>
-        <w:br/>
-        <w:t xml:space="preserve">Oracle Virtual Box </w:t>
-      </w:r>
-      <w:r>
-        <w:br/>
-      </w:r>
-      <w:r>
-        <w:t>Java/Spring Boot</w:t>
-      </w:r>
-      <w:r>
-        <w:br/>
-        <w:t>Maven</w:t>
-      </w:r>
-      <w:r>
-        <w:br/>
-        <w:t>JUnit/Mockito</w:t>
-      </w:r>
-      <w:r>
-        <w:t xml:space="preserve"> </w:t>
-      </w:r>
-      <w:r>
-        <w:br/>
-      </w:r>
-      <w:r>
-        <w:t>Eclipse - Oxygen</w:t>
-      </w:r>
-      <w:r>
-        <w:br/>
-        <w:t>SQL/MySQL</w:t>
-      </w:r>
-      <w:r>
-        <w:br/>
-        <w:t>JavaScript/jQuery</w:t>
-      </w:r>
-      <w:r>
-        <w:br/>
-        <w:t>Docker</w:t>
-      </w:r>
-      <w:r>
-        <w:br/>
-      </w:r>
-      <w:r>
-        <w:t>C#/ASP.NET MVC</w:t>
-      </w:r>
-      <w:r>
-        <w:br/>
-        <w:t>Visual Studio 2017</w:t>
-      </w:r>
-      <w:r>
-        <w:t xml:space="preserve"> </w:t>
-      </w:r>
-      <w:r>
-        <w:br/>
-      </w:r>
-      <w:r>
-        <w:t>Windows 7</w:t>
-      </w:r>
-      <w:r>
-        <w:br/>
-      </w:r>
-      <w:r>
-        <w:t>Microsoft Office</w:t>
-      </w:r>
-      <w:r>
-        <w:br/>
-      </w:r>
-      <w:r>
-        <w:t>Git</w:t>
-      </w:r>
-      <w:r>
-        <w:br/>
-        <w:t>Python</w:t>
-      </w:r>
-      <w:r>
-        <w:br/>
-        <w:t>VMWare Workstation</w:t>
-      </w:r>
-      <w:bookmarkStart w:id="0" w:name="_GoBack"/>
-      <w:bookmarkEnd w:id="0"/>
     </w:p>
     <w:p>
       <w:pPr>
@@ -208,40 +281,67 @@
       </w:pPr>
     </w:p>
     <w:p>
-      <w:r>
+      <w:pPr>
+        <w:spacing w:after="0" w:line="240" w:lineRule="auto"/>
+        <w:rPr>
+          <w:sz w:val="32"/>
+          <w:szCs w:val="32"/>
+        </w:rPr>
+      </w:pPr>
+      <w:r>
+        <w:rPr>
+          <w:sz w:val="32"/>
+          <w:szCs w:val="32"/>
+        </w:rPr>
         <w:t>Experience</w:t>
       </w:r>
     </w:p>
     <w:p>
       <w:pPr>
+        <w:spacing w:after="0" w:line="240" w:lineRule="auto"/>
+      </w:pPr>
+      <w:r>
+        <w:pict>
+          <v:rect id="_x0000_i1034" style="width:468pt;height:1.5pt" o:hralign="center" o:hrstd="t" o:hrnoshade="t" o:hr="t" fillcolor="#2f5496 [2404]" stroked="f"/>
+        </w:pict>
+      </w:r>
+    </w:p>
+    <w:p>
+      <w:pPr>
+        <w:tabs>
+          <w:tab w:val="right" w:pos="9270"/>
+        </w:tabs>
         <w:autoSpaceDE w:val="0"/>
         <w:autoSpaceDN w:val="0"/>
         <w:adjustRightInd w:val="0"/>
         <w:spacing w:after="0" w:line="240" w:lineRule="auto"/>
         <w:rPr>
           <w:rFonts w:cs="Consolas"/>
-        </w:rPr>
-      </w:pPr>
-      <w:r>
-        <w:rPr>
-          <w:rFonts w:cs="Consolas"/>
           <w:color w:val="000000"/>
         </w:rPr>
-        <w:t>Associate Software Engineer – Optum</w:t>
-      </w:r>
-      <w:r>
-        <w:rPr>
-          <w:rFonts w:cs="Consolas"/>
-          <w:color w:val="008080"/>
-        </w:rPr>
-        <w:t xml:space="preserve">, </w:t>
-      </w:r>
-      <w:r>
-        <w:rPr>
-          <w:rFonts w:cs="Consolas"/>
+      </w:pPr>
+      <w:r>
+        <w:rPr>
+          <w:rFonts w:cs="Consolas"/>
+          <w:b/>
           <w:color w:val="000000"/>
         </w:rPr>
-        <w:t>Hartford, CT.</w:t>
+        <w:t>Associate Software Engineer</w:t>
+      </w:r>
+      <w:r>
+        <w:rPr>
+          <w:rFonts w:cs="Consolas"/>
+          <w:b/>
+          <w:color w:val="000000"/>
+        </w:rPr>
+        <w:tab/>
+      </w:r>
+      <w:r>
+        <w:rPr>
+          <w:rFonts w:cs="Consolas"/>
+          <w:color w:val="000000"/>
+        </w:rPr>
+        <w:t>January 2018 - Present</w:t>
       </w:r>
     </w:p>
     <w:p>
@@ -252,45 +352,32 @@
         <w:spacing w:after="0" w:line="240" w:lineRule="auto"/>
         <w:rPr>
           <w:rFonts w:cs="Consolas"/>
-        </w:rPr>
-      </w:pPr>
-      <w:r>
-        <w:rPr>
-          <w:rFonts w:cs="Consolas"/>
+          <w:b/>
+        </w:rPr>
+      </w:pPr>
+      <w:r>
+        <w:rPr>
+          <w:rFonts w:cs="Consolas"/>
+          <w:b/>
           <w:color w:val="000000"/>
         </w:rPr>
-        <w:t>January 2018 – Present</w:t>
-      </w:r>
-    </w:p>
-    <w:p>
-      <w:pPr>
-        <w:autoSpaceDE w:val="0"/>
-        <w:autoSpaceDN w:val="0"/>
-        <w:adjustRightInd w:val="0"/>
-        <w:spacing w:after="0" w:line="240" w:lineRule="auto"/>
-        <w:rPr>
-          <w:rFonts w:cs="Consolas"/>
-        </w:rPr>
-      </w:pPr>
-      <w:r>
-        <w:rPr>
-          <w:rFonts w:cs="Consolas"/>
+        <w:t>Optum</w:t>
+      </w:r>
+      <w:r>
+        <w:rPr>
+          <w:rFonts w:cs="Consolas"/>
+          <w:b/>
+          <w:color w:val="008080"/>
+        </w:rPr>
+        <w:t xml:space="preserve"> - </w:t>
+      </w:r>
+      <w:r>
+        <w:rPr>
+          <w:rFonts w:cs="Consolas"/>
+          <w:b/>
           <w:color w:val="000000"/>
         </w:rPr>
-        <w:t>Java developer creating microservice APIs in Optum's in house cloud for the decommissioning of a +15</w:t>
-      </w:r>
-      <w:r>
-        <w:rPr>
-          <w:rFonts w:cs="Consolas"/>
-        </w:rPr>
-        <w:t>-year-old</w:t>
-      </w:r>
-      <w:r>
-        <w:rPr>
-          <w:rFonts w:cs="Consolas"/>
-          <w:color w:val="000000"/>
-        </w:rPr>
-        <w:t xml:space="preserve"> middleware application. Work on a value driven Kanban team, using various DevOps automation tools to deliver solutions to our business partners quickly and efficiently. Responsibilities included:</w:t>
+        <w:t>Hartford, CT</w:t>
       </w:r>
     </w:p>
     <w:p>
@@ -304,44 +391,16 @@
         <w:autoSpaceDN w:val="0"/>
         <w:adjustRightInd w:val="0"/>
         <w:spacing w:after="0" w:line="240" w:lineRule="auto"/>
-        <w:rPr>
-          <w:rFonts w:cs="Consolas"/>
-        </w:rPr>
-      </w:pPr>
-      <w:r>
-        <w:rPr>
-          <w:rFonts w:cs="Consolas"/>
-          <w:color w:val="000000"/>
-        </w:rPr>
-        <w:t>Create and maintain Maven</w:t>
-      </w:r>
-      <w:r>
-        <w:rPr>
-          <w:rFonts w:cs="Consolas"/>
-          <w:color w:val="000000"/>
-        </w:rPr>
-        <w:t xml:space="preserve"> </w:t>
-      </w:r>
-      <w:r>
-        <w:rPr>
-          <w:rFonts w:cs="Consolas"/>
-          <w:color w:val="000000"/>
-        </w:rPr>
-        <w:t>Spring Boot</w:t>
-      </w:r>
-      <w:r>
-        <w:rPr>
-          <w:rFonts w:cs="Consolas"/>
-          <w:color w:val="000000"/>
-        </w:rPr>
-        <w:t xml:space="preserve"> projects</w:t>
-      </w:r>
-      <w:r>
-        <w:rPr>
-          <w:rFonts w:cs="Consolas"/>
-          <w:color w:val="000000"/>
-        </w:rPr>
-        <w:t>.</w:t>
+        <w:jc w:val="both"/>
+        <w:rPr>
+          <w:rFonts w:cs="Consolas"/>
+        </w:rPr>
+      </w:pPr>
+      <w:r>
+        <w:rPr>
+          <w:rFonts w:cs="Consolas"/>
+        </w:rPr>
+        <w:t>Decommissioning +15-year-old middleware application and replacing microservices.</w:t>
       </w:r>
     </w:p>
     <w:p>
@@ -355,6 +414,7 @@
         <w:autoSpaceDN w:val="0"/>
         <w:adjustRightInd w:val="0"/>
         <w:spacing w:after="0" w:line="240" w:lineRule="auto"/>
+        <w:jc w:val="both"/>
         <w:rPr>
           <w:rFonts w:cs="Consolas"/>
         </w:rPr>
@@ -364,7 +424,63 @@
           <w:rFonts w:cs="Consolas"/>
           <w:color w:val="000000"/>
         </w:rPr>
-        <w:t>Create automated tests for new all code delivered using various frameworks; i.e. JUnit, Mockito.</w:t>
+        <w:t xml:space="preserve">Create, </w:t>
+      </w:r>
+      <w:r>
+        <w:rPr>
+          <w:rFonts w:cs="Consolas"/>
+          <w:color w:val="000000"/>
+        </w:rPr>
+        <w:t>maintain</w:t>
+      </w:r>
+      <w:r>
+        <w:rPr>
+          <w:rFonts w:cs="Consolas"/>
+          <w:color w:val="000000"/>
+        </w:rPr>
+        <w:t>, and deploy</w:t>
+      </w:r>
+      <w:r>
+        <w:rPr>
+          <w:rFonts w:cs="Consolas"/>
+          <w:color w:val="000000"/>
+        </w:rPr>
+        <w:t xml:space="preserve"> Maven</w:t>
+      </w:r>
+      <w:r>
+        <w:rPr>
+          <w:rFonts w:cs="Consolas"/>
+          <w:color w:val="000000"/>
+        </w:rPr>
+        <w:t xml:space="preserve"> </w:t>
+      </w:r>
+      <w:r>
+        <w:rPr>
+          <w:rFonts w:cs="Consolas"/>
+          <w:color w:val="000000"/>
+        </w:rPr>
+        <w:t>Spring Boot</w:t>
+      </w:r>
+      <w:r>
+        <w:rPr>
+          <w:rFonts w:cs="Consolas"/>
+          <w:color w:val="000000"/>
+        </w:rPr>
+        <w:t xml:space="preserve"> projects</w:t>
+      </w:r>
+      <w:r>
+        <w:rPr>
+          <w:rFonts w:cs="Consolas"/>
+          <w:color w:val="000000"/>
+        </w:rPr>
+        <w:t xml:space="preserve"> as RESTful API services</w:t>
+      </w:r>
+      <w:r>
+        <w:rPr>
+          <w:rFonts w:cs="Consolas"/>
+          <w:color w:val="000000"/>
+        </w:rPr>
+        <w:t>.</w:t>
       </w:r>
     </w:p>
     <w:p>
@@ -378,17 +494,17 @@
         <w:autoSpaceDN w:val="0"/>
         <w:adjustRightInd w:val="0"/>
         <w:spacing w:after="0" w:line="240" w:lineRule="auto"/>
+        <w:jc w:val="both"/>
+        <w:rPr>
+          <w:rFonts w:cs="Consolas"/>
+        </w:rPr>
+      </w:pPr>
+      <w:r>
         <w:rPr>
           <w:rFonts w:cs="Consolas"/>
           <w:color w:val="000000"/>
         </w:rPr>
-      </w:pPr>
-      <w:r>
-        <w:rPr>
-          <w:rFonts w:cs="Consolas"/>
-          <w:color w:val="000000"/>
-        </w:rPr>
-        <w:t>Document APIs using Python's automated documentation program, sphinx, along with JavaDoc’s.</w:t>
+        <w:t>Create automated tests for new all code delivered using various frameworks; i.e. JUnit, Mockito.</w:t>
       </w:r>
     </w:p>
     <w:p>
@@ -402,29 +518,28 @@
         <w:autoSpaceDN w:val="0"/>
         <w:adjustRightInd w:val="0"/>
         <w:spacing w:after="0" w:line="240" w:lineRule="auto"/>
-        <w:rPr>
-          <w:rFonts w:cs="Consolas"/>
-        </w:rPr>
-      </w:pPr>
-      <w:r>
-        <w:rPr>
-          <w:rFonts w:cs="Consolas"/>
-          <w:color w:val="000000"/>
-        </w:rPr>
-        <w:t>Administrator for team's SonarQube portfolio, helping ensure projects follow best practices and</w:t>
-      </w:r>
-      <w:r>
-        <w:rPr>
-          <w:rFonts w:cs="Consolas"/>
-        </w:rPr>
-        <w:t xml:space="preserve"> </w:t>
-      </w:r>
-      <w:r>
-        <w:rPr>
-          <w:rFonts w:cs="Consolas"/>
-          <w:color w:val="000000"/>
-        </w:rPr>
-        <w:t>industry standards.</w:t>
+        <w:jc w:val="both"/>
+        <w:rPr>
+          <w:rFonts w:cs="Consolas"/>
+        </w:rPr>
+      </w:pPr>
+      <w:r>
+        <w:rPr>
+          <w:rFonts w:cs="Consolas"/>
+        </w:rPr>
+        <w:t xml:space="preserve">Document APIs </w:t>
+      </w:r>
+      <w:r>
+        <w:rPr>
+          <w:rFonts w:cs="Consolas"/>
+        </w:rPr>
+        <w:t>with</w:t>
+      </w:r>
+      <w:r>
+        <w:rPr>
+          <w:rFonts w:cs="Consolas"/>
+        </w:rPr>
+        <w:t xml:space="preserve"> Python's automated documentation program, sphinx, along with JavaDoc’s.</w:t>
       </w:r>
     </w:p>
     <w:p>
@@ -438,68 +553,108 @@
         <w:autoSpaceDN w:val="0"/>
         <w:adjustRightInd w:val="0"/>
         <w:spacing w:after="0" w:line="240" w:lineRule="auto"/>
-        <w:rPr>
-          <w:rFonts w:cs="Consolas"/>
-        </w:rPr>
-      </w:pPr>
-      <w:r>
-        <w:rPr>
-          <w:rFonts w:cs="Consolas"/>
-          <w:color w:val="000000"/>
-        </w:rPr>
-        <w:t>Implement complex logic for various health care insurance related searches against multiple backend Databases.</w:t>
-      </w:r>
-    </w:p>
-    <w:p>
-      <w:pPr>
+        <w:jc w:val="both"/>
+        <w:rPr>
+          <w:rFonts w:cs="Consolas"/>
+        </w:rPr>
+      </w:pPr>
+      <w:r>
+        <w:rPr>
+          <w:rFonts w:cs="Consolas"/>
+        </w:rPr>
+        <w:t>Help</w:t>
+      </w:r>
+      <w:r>
+        <w:rPr>
+          <w:rFonts w:cs="Consolas"/>
+        </w:rPr>
+        <w:t xml:space="preserve"> team</w:t>
+      </w:r>
+      <w:r>
+        <w:rPr>
+          <w:rFonts w:cs="Consolas"/>
+        </w:rPr>
+        <w:t xml:space="preserve"> follow best practices and industry standards</w:t>
+      </w:r>
+      <w:r>
+        <w:rPr>
+          <w:rFonts w:cs="Consolas"/>
+        </w:rPr>
+        <w:t xml:space="preserve"> as team’s SonarQube administrator.</w:t>
+      </w:r>
+    </w:p>
+    <w:p>
+      <w:pPr>
+        <w:pStyle w:val="ListParagraph"/>
         <w:autoSpaceDE w:val="0"/>
         <w:autoSpaceDN w:val="0"/>
         <w:adjustRightInd w:val="0"/>
         <w:spacing w:after="0" w:line="240" w:lineRule="auto"/>
         <w:rPr>
           <w:rFonts w:cs="Consolas"/>
-          <w:color w:val="008080"/>
-        </w:rPr>
-      </w:pPr>
-    </w:p>
-    <w:p>
-      <w:pPr>
+        </w:rPr>
+      </w:pPr>
+    </w:p>
+    <w:p>
+      <w:pPr>
+        <w:tabs>
+          <w:tab w:val="right" w:pos="9360"/>
+        </w:tabs>
         <w:autoSpaceDE w:val="0"/>
         <w:autoSpaceDN w:val="0"/>
         <w:adjustRightInd w:val="0"/>
         <w:spacing w:after="0" w:line="240" w:lineRule="auto"/>
         <w:rPr>
           <w:rFonts w:cs="Consolas"/>
-          <w:color w:val="008080"/>
-        </w:rPr>
-      </w:pPr>
-      <w:r>
-        <w:rPr>
-          <w:rFonts w:cs="Consolas"/>
-          <w:color w:val="000000"/>
-        </w:rPr>
-        <w:t>Technology Development Program Senior Associate - Optum, Hartford, CT.</w:t>
-      </w:r>
-    </w:p>
-    <w:p>
-      <w:pPr>
+        </w:rPr>
+      </w:pPr>
+      <w:r>
+        <w:rPr>
+          <w:rFonts w:cs="Consolas"/>
+          <w:b/>
+        </w:rPr>
+        <w:t>Technology Development Program Senior Associate</w:t>
+      </w:r>
+      <w:r>
+        <w:rPr>
+          <w:rFonts w:cs="Consolas"/>
+        </w:rPr>
+        <w:tab/>
+        <w:t>January 2017 - January 2018</w:t>
+      </w:r>
+    </w:p>
+    <w:p>
+      <w:pPr>
+        <w:tabs>
+          <w:tab w:val="right" w:pos="9360"/>
+        </w:tabs>
         <w:autoSpaceDE w:val="0"/>
         <w:autoSpaceDN w:val="0"/>
         <w:adjustRightInd w:val="0"/>
         <w:spacing w:after="0" w:line="240" w:lineRule="auto"/>
         <w:rPr>
           <w:rFonts w:cs="Consolas"/>
-        </w:rPr>
-      </w:pPr>
-      <w:r>
-        <w:rPr>
-          <w:rFonts w:cs="Consolas"/>
-        </w:rPr>
-        <w:t>January 2017 - January 2018</w:t>
-      </w:r>
-    </w:p>
-    <w:p>
-      <w:pPr>
+          <w:b/>
+        </w:rPr>
+      </w:pPr>
+      <w:r>
+        <w:rPr>
+          <w:rFonts w:cs="Consolas"/>
+          <w:b/>
+        </w:rPr>
+        <w:t>Optum - Hartford CT</w:t>
+      </w:r>
+    </w:p>
+    <w:p>
+      <w:pPr>
+        <w:pStyle w:val="ListParagraph"/>
+        <w:numPr>
+          <w:ilvl w:val="0"/>
+          <w:numId w:val="5"/>
+        </w:numPr>
+        <w:tabs>
+          <w:tab w:val="right" w:pos="9360"/>
+        </w:tabs>
         <w:autoSpaceDE w:val="0"/>
         <w:autoSpaceDN w:val="0"/>
         <w:adjustRightInd w:val="0"/>
@@ -512,7 +667,7 @@
         <w:rPr>
           <w:rFonts w:cs="Consolas"/>
         </w:rPr>
-        <w:t>Technology centered rotational program through several departments in United Health Groups technology company, Optum. Experience in the program gave a great outlook on what is expected of the different roles on various teams. Roles and responsibilities included:</w:t>
+        <w:t>Rotate through several departments with various roles in Optum Technology.</w:t>
       </w:r>
     </w:p>
     <w:p>
@@ -556,7 +711,19 @@
         <w:rPr>
           <w:rFonts w:cs="Consolas"/>
         </w:rPr>
-        <w:t>Full stack C# web application developer, creating an in-house web application in support of server maintenance.</w:t>
+        <w:t xml:space="preserve">Full stack C# web app developer, creating an in-house web application </w:t>
+      </w:r>
+      <w:r>
+        <w:rPr>
+          <w:rFonts w:cs="Consolas"/>
+        </w:rPr>
+        <w:t>for</w:t>
+      </w:r>
+      <w:r>
+        <w:rPr>
+          <w:rFonts w:cs="Consolas"/>
+        </w:rPr>
+        <w:t xml:space="preserve"> server maintenance.</w:t>
       </w:r>
     </w:p>
     <w:p>
@@ -578,8 +745,13 @@
         <w:rPr>
           <w:rFonts w:cs="Consolas"/>
         </w:rPr>
-        <w:lastRenderedPageBreak/>
-        <w:t>Administrator/content creator for local campus web page for companies in house social media site.</w:t>
+        <w:t xml:space="preserve">Create and maintained a Java application </w:t>
+      </w:r>
+      <w:r>
+        <w:rPr>
+          <w:rFonts w:cs="Consolas"/>
+        </w:rPr>
+        <w:t>for converting</w:t>
       </w:r>
     </w:p>
     <w:p>
@@ -595,6 +767,9 @@
     </w:p>
     <w:p>
       <w:pPr>
+        <w:tabs>
+          <w:tab w:val="right" w:pos="9270"/>
+        </w:tabs>
         <w:autoSpaceDE w:val="0"/>
         <w:autoSpaceDN w:val="0"/>
         <w:adjustRightInd w:val="0"/>
@@ -606,8 +781,27 @@
       <w:r>
         <w:rPr>
           <w:rFonts w:cs="Consolas"/>
-        </w:rPr>
-        <w:t>Technology Development Program Internship - Optum, Hartford, CT.</w:t>
+          <w:b/>
+        </w:rPr>
+        <w:t>Technology Development Program Internship</w:t>
+      </w:r>
+      <w:r>
+        <w:rPr>
+          <w:rFonts w:cs="Consolas"/>
+        </w:rPr>
+        <w:t xml:space="preserve"> </w:t>
+      </w:r>
+      <w:r>
+        <w:rPr>
+          <w:rFonts w:cs="Consolas"/>
+        </w:rPr>
+        <w:tab/>
+      </w:r>
+      <w:r>
+        <w:rPr>
+          <w:rFonts w:cs="Consolas"/>
+        </w:rPr>
+        <w:t>June 2016 - August 2016</w:t>
       </w:r>
     </w:p>
     <w:p>
@@ -618,17 +812,26 @@
         <w:spacing w:after="0" w:line="240" w:lineRule="auto"/>
         <w:rPr>
           <w:rFonts w:cs="Consolas"/>
-        </w:rPr>
-      </w:pPr>
-      <w:r>
-        <w:rPr>
-          <w:rFonts w:cs="Consolas"/>
-        </w:rPr>
-        <w:t>June 2016 - August 2016</w:t>
-      </w:r>
-    </w:p>
-    <w:p>
-      <w:pPr>
+          <w:b/>
+        </w:rPr>
+      </w:pPr>
+      <w:r>
+        <w:rPr>
+          <w:rFonts w:cs="Consolas"/>
+          <w:b/>
+        </w:rPr>
+        <w:t>Optum - Hartford, CT</w:t>
+      </w:r>
+      <w:bookmarkStart w:id="0" w:name="_GoBack"/>
+      <w:bookmarkEnd w:id="0"/>
+    </w:p>
+    <w:p>
+      <w:pPr>
+        <w:pStyle w:val="ListParagraph"/>
+        <w:numPr>
+          <w:ilvl w:val="0"/>
+          <w:numId w:val="6"/>
+        </w:numPr>
         <w:autoSpaceDE w:val="0"/>
         <w:autoSpaceDN w:val="0"/>
         <w:adjustRightInd w:val="0"/>
@@ -641,7 +844,35 @@
         <w:rPr>
           <w:rFonts w:cs="Consolas"/>
         </w:rPr>
-        <w:t>Worked as a system analyst on an agile web developments team. Team was all co-located in an agile space environment and worked together modernizing the front end of an insurance web portal.</w:t>
+        <w:t xml:space="preserve">Team was all co-located in an agile space environment and worked together </w:t>
+      </w:r>
+    </w:p>
+    <w:p>
+      <w:pPr>
+        <w:pStyle w:val="ListParagraph"/>
+        <w:numPr>
+          <w:ilvl w:val="0"/>
+          <w:numId w:val="6"/>
+        </w:numPr>
+        <w:autoSpaceDE w:val="0"/>
+        <w:autoSpaceDN w:val="0"/>
+        <w:adjustRightInd w:val="0"/>
+        <w:spacing w:after="0" w:line="240" w:lineRule="auto"/>
+        <w:rPr>
+          <w:rFonts w:cs="Consolas"/>
+        </w:rPr>
+      </w:pPr>
+      <w:r>
+        <w:rPr>
+          <w:rFonts w:cs="Consolas"/>
+        </w:rPr>
+        <w:t xml:space="preserve">System analyst, </w:t>
+      </w:r>
+      <w:r>
+        <w:rPr>
+          <w:rFonts w:cs="Consolas"/>
+        </w:rPr>
+        <w:t>requirements for team and write user stories based off requirements.</w:t>
       </w:r>
     </w:p>
     <w:p>
@@ -657,13 +888,21 @@
         <w:spacing w:after="0" w:line="240" w:lineRule="auto"/>
         <w:rPr>
           <w:rFonts w:cs="Consolas"/>
-        </w:rPr>
-      </w:pPr>
-      <w:r>
-        <w:rPr>
-          <w:rFonts w:cs="Consolas"/>
-        </w:rPr>
-        <w:t>Gathering requirements for team and write user stories based off requirements.</w:t>
+          <w:color w:val="000000"/>
+        </w:rPr>
+      </w:pPr>
+      <w:r>
+        <w:rPr>
+          <w:rFonts w:cs="Consolas"/>
+        </w:rPr>
+        <w:t xml:space="preserve">Connect the team with business </w:t>
+      </w:r>
+      <w:r>
+        <w:rPr>
+          <w:rFonts w:cs="Consolas"/>
+          <w:color w:val="000000"/>
+        </w:rPr>
+        <w:t>partners, developers, and operations for support.</w:t>
       </w:r>
     </w:p>
     <w:p>
@@ -685,69 +924,113 @@
       <w:r>
         <w:rPr>
           <w:rFonts w:cs="Consolas"/>
-        </w:rPr>
-        <w:t xml:space="preserve">Connect the team with business </w:t>
-      </w:r>
-      <w:r>
-        <w:rPr>
-          <w:rFonts w:cs="Consolas"/>
           <w:color w:val="000000"/>
         </w:rPr>
-        <w:t>partners, developers, and operations for support.</w:t>
-      </w:r>
-    </w:p>
-    <w:p>
-      <w:pPr>
-        <w:pStyle w:val="ListParagraph"/>
-        <w:numPr>
-          <w:ilvl w:val="0"/>
-          <w:numId w:val="3"/>
-        </w:numPr>
+        <w:t>Assisted with user acceptance testing as well as AngularJS development through pair coding.</w:t>
+      </w:r>
+    </w:p>
+    <w:p>
+      <w:pPr>
         <w:autoSpaceDE w:val="0"/>
         <w:autoSpaceDN w:val="0"/>
         <w:adjustRightInd w:val="0"/>
         <w:spacing w:after="0" w:line="240" w:lineRule="auto"/>
-        <w:rPr>
-          <w:rFonts w:cs="Consolas"/>
-          <w:color w:val="000000"/>
-        </w:rPr>
-      </w:pPr>
-      <w:r>
-        <w:rPr>
-          <w:rFonts w:cs="Consolas"/>
-          <w:color w:val="000000"/>
-        </w:rPr>
-        <w:t>Assisted with user acceptance testing as well as AngularJS development through extreme/pair coding.</w:t>
-      </w:r>
-    </w:p>
-    <w:p>
-      <w:pPr>
-        <w:autoSpaceDE w:val="0"/>
-        <w:autoSpaceDN w:val="0"/>
-        <w:adjustRightInd w:val="0"/>
-        <w:spacing w:after="0" w:line="240" w:lineRule="auto"/>
-      </w:pPr>
-    </w:p>
-    <w:p>
-      <w:r>
+      </w:pPr>
+    </w:p>
+    <w:p>
+      <w:pPr>
+        <w:spacing w:after="0" w:line="240" w:lineRule="auto"/>
+        <w:rPr>
+          <w:sz w:val="32"/>
+          <w:szCs w:val="32"/>
+        </w:rPr>
+      </w:pPr>
+      <w:r>
+        <w:rPr>
+          <w:sz w:val="32"/>
+          <w:szCs w:val="32"/>
+        </w:rPr>
         <w:t>Education</w:t>
       </w:r>
     </w:p>
     <w:p>
-      <w:r>
+      <w:pPr>
+        <w:spacing w:after="0" w:line="240" w:lineRule="auto"/>
+      </w:pPr>
+      <w:r>
+        <w:pict>
+          <v:rect id="_x0000_i1037" style="width:468pt;height:1.5pt" o:hralign="center" o:hrstd="t" o:hrnoshade="t" o:hr="t" fillcolor="#2f5496 [2404]" stroked="f"/>
+        </w:pict>
+      </w:r>
+    </w:p>
+    <w:p>
+      <w:pPr>
+        <w:tabs>
+          <w:tab w:val="right" w:pos="9270"/>
+        </w:tabs>
+        <w:spacing w:after="0" w:line="240" w:lineRule="auto"/>
+      </w:pPr>
+      <w:r>
+        <w:rPr>
+          <w:b/>
+        </w:rPr>
         <w:t>Bachelor of Science</w:t>
       </w:r>
       <w:r>
-        <w:t>, Mathematics - Central Connecticut State University 2016 New Britain, CT</w:t>
-      </w:r>
-      <w:r>
-        <w:br/>
-      </w:r>
-      <w:r>
-        <w:t>Bachelor of Science</w:t>
-      </w:r>
-      <w:r>
-        <w:t>, Computer Science - Central Connecticut State University 2016 New Britain, CT</w:t>
+        <w:rPr>
+          <w:b/>
+        </w:rPr>
+        <w:t xml:space="preserve">, Mathematics </w:t>
+      </w:r>
+      <w:r>
+        <w:rPr>
+          <w:b/>
+        </w:rPr>
+        <w:t>and</w:t>
+      </w:r>
+      <w:r>
+        <w:rPr>
+          <w:b/>
+        </w:rPr>
+        <w:t xml:space="preserve"> Computer Science</w:t>
+      </w:r>
+      <w:r>
+        <w:t xml:space="preserve"> </w:t>
+      </w:r>
+      <w:r>
+        <w:tab/>
+      </w:r>
+      <w:r>
+        <w:t xml:space="preserve">2016 </w:t>
+      </w:r>
+    </w:p>
+    <w:p>
+      <w:pPr>
+        <w:tabs>
+          <w:tab w:val="right" w:pos="9270"/>
+        </w:tabs>
+        <w:spacing w:after="0" w:line="240" w:lineRule="auto"/>
+        <w:rPr>
+          <w:b/>
+        </w:rPr>
+      </w:pPr>
+      <w:r>
+        <w:rPr>
+          <w:b/>
+        </w:rPr>
+        <w:t xml:space="preserve">Central Connecticut State University </w:t>
+      </w:r>
+      <w:r>
+        <w:rPr>
+          <w:b/>
+        </w:rPr>
+        <w:t xml:space="preserve">- </w:t>
+      </w:r>
+      <w:r>
+        <w:rPr>
+          <w:b/>
+        </w:rPr>
+        <w:t>New Britain, CT</w:t>
       </w:r>
     </w:p>
     <w:p/>
@@ -762,6 +1045,71 @@
 </w:document>
 </file>
 
+<file path=word/endnotes.xml><?xml version="1.0" encoding="utf-8"?>
+<w:endnotes xmlns:wpc="http://schemas.microsoft.com/office/word/2010/wordprocessingCanvas" xmlns:cx="http://schemas.microsoft.com/office/drawing/2014/chartex" xmlns:cx1="http://schemas.microsoft.com/office/drawing/2015/9/8/chartex" xmlns:cx2="http://schemas.microsoft.com/office/drawing/2015/10/21/chartex" xmlns:cx3="http://schemas.microsoft.com/office/drawing/2016/5/9/chartex" xmlns:cx4="http://schemas.microsoft.com/office/drawing/2016/5/10/chartex" xmlns:cx5="http://schemas.microsoft.com/office/drawing/2016/5/11/chartex" xmlns:cx6="http://schemas.microsoft.com/office/drawing/2016/5/12/chartex" xmlns:cx7="http://schemas.microsoft.com/office/drawing/2016/5/13/chartex" xmlns:cx8="http://schemas.microsoft.com/office/drawing/2016/5/14/chartex" xmlns:mc="http://schemas.openxmlformats.org/markup-compatibility/2006" xmlns:aink="http://schemas.microsoft.com/office/drawing/2016/ink" xmlns:am3d="http://schemas.microsoft.com/office/drawing/2017/model3d" xmlns:o="urn:schemas-microsoft-com:office:office" xmlns:r="http://schemas.openxmlformats.org/officeDocument/2006/relationships" xmlns:m="http://schemas.openxmlformats.org/officeDocument/2006/math" xmlns:v="urn:schemas-microsoft-com:vml" xmlns:wp14="http://schemas.microsoft.com/office/word/2010/wordprocessingDrawing" xmlns:wp="http://schemas.openxmlformats.org/drawingml/2006/wordprocessingDrawing" xmlns:w10="urn:schemas-microsoft-com:office:word" xmlns:w="http://schemas.openxmlformats.org/wordprocessingml/2006/main" xmlns:w14="http://schemas.microsoft.com/office/word/2010/wordml" xmlns:w15="http://schemas.microsoft.com/office/word/2012/wordml" xmlns:w16cid="http://schemas.microsoft.com/office/word/2016/wordml/cid" xmlns:w16se="http://schemas.microsoft.com/office/word/2015/wordml/symex" xmlns:wpg="http://schemas.microsoft.com/office/word/2010/wordprocessingGroup" xmlns:wpi="http://schemas.microsoft.com/office/word/2010/wordprocessingInk" xmlns:wne="http://schemas.microsoft.com/office/word/2006/wordml" xmlns:wps="http://schemas.microsoft.com/office/word/2010/wordprocessingShape" mc:Ignorable="w14 w15 w16se w16cid wp14">
+  <w:endnote w:type="separator" w:id="-1">
+    <w:p>
+      <w:pPr>
+        <w:spacing w:after="0" w:line="240" w:lineRule="auto"/>
+      </w:pPr>
+      <w:r>
+        <w:separator/>
+      </w:r>
+    </w:p>
+  </w:endnote>
+  <w:endnote w:type="continuationSeparator" w:id="0">
+    <w:p>
+      <w:pPr>
+        <w:spacing w:after="0" w:line="240" w:lineRule="auto"/>
+      </w:pPr>
+      <w:r>
+        <w:continuationSeparator/>
+      </w:r>
+    </w:p>
+  </w:endnote>
+</w:endnotes>
+</file>
+
+<file path=word/footnotes.xml><?xml version="1.0" encoding="utf-8"?>
+<w:footnotes xmlns:wpc="http://schemas.microsoft.com/office/word/2010/wordprocessingCanvas" xmlns:cx="http://schemas.microsoft.com/office/drawing/2014/chartex" xmlns:cx1="http://schemas.microsoft.com/office/drawing/2015/9/8/chartex" xmlns:cx2="http://schemas.microsoft.com/office/drawing/2015/10/21/chartex" xmlns:cx3="http://schemas.microsoft.com/office/drawing/2016/5/9/chartex" xmlns:cx4="http://schemas.microsoft.com/office/drawing/2016/5/10/chartex" xmlns:cx5="http://schemas.microsoft.com/office/drawing/2016/5/11/chartex" xmlns:cx6="http://schemas.microsoft.com/office/drawing/2016/5/12/chartex" xmlns:cx7="http://schemas.microsoft.com/office/drawing/2016/5/13/chartex" xmlns:cx8="http://schemas.microsoft.com/office/drawing/2016/5/14/chartex" xmlns:mc="http://schemas.openxmlformats.org/markup-compatibility/2006" xmlns:aink="http://schemas.microsoft.com/office/drawing/2016/ink" xmlns:am3d="http://schemas.microsoft.com/office/drawing/2017/model3d" xmlns:o="urn:schemas-microsoft-com:office:office" xmlns:r="http://schemas.openxmlformats.org/officeDocument/2006/relationships" xmlns:m="http://schemas.openxmlformats.org/officeDocument/2006/math" xmlns:v="urn:schemas-microsoft-com:vml" xmlns:wp14="http://schemas.microsoft.com/office/word/2010/wordprocessingDrawing" xmlns:wp="http://schemas.openxmlformats.org/drawingml/2006/wordprocessingDrawing" xmlns:w10="urn:schemas-microsoft-com:office:word" xmlns:w="http://schemas.openxmlformats.org/wordprocessingml/2006/main" xmlns:w14="http://schemas.microsoft.com/office/word/2010/wordml" xmlns:w15="http://schemas.microsoft.com/office/word/2012/wordml" xmlns:w16cid="http://schemas.microsoft.com/office/word/2016/wordml/cid" xmlns:w16se="http://schemas.microsoft.com/office/word/2015/wordml/symex" xmlns:wpg="http://schemas.microsoft.com/office/word/2010/wordprocessingGroup" xmlns:wpi="http://schemas.microsoft.com/office/word/2010/wordprocessingInk" xmlns:wne="http://schemas.microsoft.com/office/word/2006/wordml" xmlns:wps="http://schemas.microsoft.com/office/word/2010/wordprocessingShape" mc:Ignorable="w14 w15 w16se w16cid wp14">
+  <w:footnote w:type="separator" w:id="-1">
+    <w:p>
+      <w:pPr>
+        <w:spacing w:after="0" w:line="240" w:lineRule="auto"/>
+      </w:pPr>
+      <w:r>
+        <w:separator/>
+      </w:r>
+    </w:p>
+  </w:footnote>
+  <w:footnote w:type="continuationSeparator" w:id="0">
+    <w:p>
+      <w:pPr>
+        <w:spacing w:after="0" w:line="240" w:lineRule="auto"/>
+      </w:pPr>
+      <w:r>
+        <w:continuationSeparator/>
+      </w:r>
+    </w:p>
+  </w:footnote>
+</w:footnotes>
+</file>
+
+<file path=word/header1.xml><?xml version="1.0" encoding="utf-8"?>
+<w:hdr xmlns:wpc="http://schemas.microsoft.com/office/word/2010/wordprocessingCanvas" xmlns:cx="http://schemas.microsoft.com/office/drawing/2014/chartex" xmlns:cx1="http://schemas.microsoft.com/office/drawing/2015/9/8/chartex" xmlns:cx2="http://schemas.microsoft.com/office/drawing/2015/10/21/chartex" xmlns:cx3="http://schemas.microsoft.com/office/drawing/2016/5/9/chartex" xmlns:cx4="http://schemas.microsoft.com/office/drawing/2016/5/10/chartex" xmlns:cx5="http://schemas.microsoft.com/office/drawing/2016/5/11/chartex" xmlns:cx6="http://schemas.microsoft.com/office/drawing/2016/5/12/chartex" xmlns:cx7="http://schemas.microsoft.com/office/drawing/2016/5/13/chartex" xmlns:cx8="http://schemas.microsoft.com/office/drawing/2016/5/14/chartex" xmlns:mc="http://schemas.openxmlformats.org/markup-compatibility/2006" xmlns:aink="http://schemas.microsoft.com/office/drawing/2016/ink" xmlns:am3d="http://schemas.microsoft.com/office/drawing/2017/model3d" xmlns:o="urn:schemas-microsoft-com:office:office" xmlns:r="http://schemas.openxmlformats.org/officeDocument/2006/relationships" xmlns:m="http://schemas.openxmlformats.org/officeDocument/2006/math" xmlns:v="urn:schemas-microsoft-com:vml" xmlns:wp14="http://schemas.microsoft.com/office/word/2010/wordprocessingDrawing" xmlns:wp="http://schemas.openxmlformats.org/drawingml/2006/wordprocessingDrawing" xmlns:w10="urn:schemas-microsoft-com:office:word" xmlns:w="http://schemas.openxmlformats.org/wordprocessingml/2006/main" xmlns:w14="http://schemas.microsoft.com/office/word/2010/wordml" xmlns:w15="http://schemas.microsoft.com/office/word/2012/wordml" xmlns:w16cid="http://schemas.microsoft.com/office/word/2016/wordml/cid" xmlns:w16se="http://schemas.microsoft.com/office/word/2015/wordml/symex" xmlns:wpg="http://schemas.microsoft.com/office/word/2010/wordprocessingGroup" xmlns:wpi="http://schemas.microsoft.com/office/word/2010/wordprocessingInk" xmlns:wne="http://schemas.microsoft.com/office/word/2006/wordml" xmlns:wps="http://schemas.microsoft.com/office/word/2010/wordprocessingShape" mc:Ignorable="w14 w15 w16se w16cid wp14">
+  <w:p>
+    <w:pPr>
+      <w:pStyle w:val="Header"/>
+    </w:pPr>
+    <w:r>
+      <w:pict>
+        <v:rect id="_x0000_i1043" style="width:457.7pt;height:26.5pt" o:hrpct="978" o:hralign="center" o:hrstd="t" o:hrnoshade="t" o:hr="t" fillcolor="#2f5496 [2404]" stroked="f"/>
+      </w:pict>
+    </w:r>
+  </w:p>
+</w:hdr>
+</file>
+
 <file path=word/numbering.xml><?xml version="1.0" encoding="utf-8"?>
 <w:numbering xmlns:wpc="http://schemas.microsoft.com/office/word/2010/wordprocessingCanvas" xmlns:cx="http://schemas.microsoft.com/office/drawing/2014/chartex" xmlns:cx1="http://schemas.microsoft.com/office/drawing/2015/9/8/chartex" xmlns:cx2="http://schemas.microsoft.com/office/drawing/2015/10/21/chartex" xmlns:cx3="http://schemas.microsoft.com/office/drawing/2016/5/9/chartex" xmlns:cx4="http://schemas.microsoft.com/office/drawing/2016/5/10/chartex" xmlns:cx5="http://schemas.microsoft.com/office/drawing/2016/5/11/chartex" xmlns:cx6="http://schemas.microsoft.com/office/drawing/2016/5/12/chartex" xmlns:cx7="http://schemas.microsoft.com/office/drawing/2016/5/13/chartex" xmlns:cx8="http://schemas.microsoft.com/office/drawing/2016/5/14/chartex" xmlns:mc="http://schemas.openxmlformats.org/markup-compatibility/2006" xmlns:aink="http://schemas.microsoft.com/office/drawing/2016/ink" xmlns:am3d="http://schemas.microsoft.com/office/drawing/2017/model3d" xmlns:o="urn:schemas-microsoft-com:office:office" xmlns:r="http://schemas.openxmlformats.org/officeDocument/2006/relationships" xmlns:m="http://schemas.openxmlformats.org/officeDocument/2006/math" xmlns:v="urn:schemas-microsoft-com:vml" xmlns:wp14="http://schemas.microsoft.com/office/word/2010/wordprocessingDrawing" xmlns:wp="http://schemas.openxmlformats.org/drawingml/2006/wordprocessingDrawing" xmlns:w10="urn:schemas-microsoft-com:office:word" xmlns:w="http://schemas.openxmlformats.org/wordprocessingml/2006/main" xmlns:w14="http://schemas.microsoft.com/office/word/2010/wordml" xmlns:w15="http://schemas.microsoft.com/office/word/2012/wordml" xmlns:w16cid="http://schemas.microsoft.com/office/word/2016/wordml/cid" xmlns:w16se="http://schemas.microsoft.com/office/word/2015/wordml/symex" xmlns:wpg="http://schemas.microsoft.com/office/word/2010/wordprocessingGroup" xmlns:wpi="http://schemas.microsoft.com/office/word/2010/wordprocessingInk" xmlns:wne="http://schemas.microsoft.com/office/word/2006/wordml" xmlns:wps="http://schemas.microsoft.com/office/word/2010/wordprocessingShape" mc:Ignorable="w14 w15 w16se w16cid wp14">
   <w:abstractNum w:abstractNumId="0" w15:restartNumberingAfterBreak="0">
@@ -878,6 +1226,232 @@
     </w:lvl>
   </w:abstractNum>
   <w:abstractNum w:abstractNumId="1" w15:restartNumberingAfterBreak="0">
+    <w:nsid w:val="3DE54867"/>
+    <w:multiLevelType w:val="hybridMultilevel"/>
+    <w:tmpl w:val="D5A46B42"/>
+    <w:lvl w:ilvl="0" w:tplc="04090001">
+      <w:start w:val="1"/>
+      <w:numFmt w:val="bullet"/>
+      <w:lvlText w:val=""/>
+      <w:lvlJc w:val="left"/>
+      <w:pPr>
+        <w:ind w:left="720" w:hanging="360"/>
+      </w:pPr>
+      <w:rPr>
+        <w:rFonts w:ascii="Symbol" w:hAnsi="Symbol" w:hint="default"/>
+      </w:rPr>
+    </w:lvl>
+    <w:lvl w:ilvl="1" w:tplc="04090003" w:tentative="1">
+      <w:start w:val="1"/>
+      <w:numFmt w:val="bullet"/>
+      <w:lvlText w:val="o"/>
+      <w:lvlJc w:val="left"/>
+      <w:pPr>
+        <w:ind w:left="1440" w:hanging="360"/>
+      </w:pPr>
+      <w:rPr>
+        <w:rFonts w:ascii="Courier New" w:hAnsi="Courier New" w:cs="Courier New" w:hint="default"/>
+      </w:rPr>
+    </w:lvl>
+    <w:lvl w:ilvl="2" w:tplc="04090005" w:tentative="1">
+      <w:start w:val="1"/>
+      <w:numFmt w:val="bullet"/>
+      <w:lvlText w:val=""/>
+      <w:lvlJc w:val="left"/>
+      <w:pPr>
+        <w:ind w:left="2160" w:hanging="360"/>
+      </w:pPr>
+      <w:rPr>
+        <w:rFonts w:ascii="Wingdings" w:hAnsi="Wingdings" w:hint="default"/>
+      </w:rPr>
+    </w:lvl>
+    <w:lvl w:ilvl="3" w:tplc="04090001" w:tentative="1">
+      <w:start w:val="1"/>
+      <w:numFmt w:val="bullet"/>
+      <w:lvlText w:val=""/>
+      <w:lvlJc w:val="left"/>
+      <w:pPr>
+        <w:ind w:left="2880" w:hanging="360"/>
+      </w:pPr>
+      <w:rPr>
+        <w:rFonts w:ascii="Symbol" w:hAnsi="Symbol" w:hint="default"/>
+      </w:rPr>
+    </w:lvl>
+    <w:lvl w:ilvl="4" w:tplc="04090003" w:tentative="1">
+      <w:start w:val="1"/>
+      <w:numFmt w:val="bullet"/>
+      <w:lvlText w:val="o"/>
+      <w:lvlJc w:val="left"/>
+      <w:pPr>
+        <w:ind w:left="3600" w:hanging="360"/>
+      </w:pPr>
+      <w:rPr>
+        <w:rFonts w:ascii="Courier New" w:hAnsi="Courier New" w:cs="Courier New" w:hint="default"/>
+      </w:rPr>
+    </w:lvl>
+    <w:lvl w:ilvl="5" w:tplc="04090005" w:tentative="1">
+      <w:start w:val="1"/>
+      <w:numFmt w:val="bullet"/>
+      <w:lvlText w:val=""/>
+      <w:lvlJc w:val="left"/>
+      <w:pPr>
+        <w:ind w:left="4320" w:hanging="360"/>
+      </w:pPr>
+      <w:rPr>
+        <w:rFonts w:ascii="Wingdings" w:hAnsi="Wingdings" w:hint="default"/>
+      </w:rPr>
+    </w:lvl>
+    <w:lvl w:ilvl="6" w:tplc="04090001" w:tentative="1">
+      <w:start w:val="1"/>
+      <w:numFmt w:val="bullet"/>
+      <w:lvlText w:val=""/>
+      <w:lvlJc w:val="left"/>
+      <w:pPr>
+        <w:ind w:left="5040" w:hanging="360"/>
+      </w:pPr>
+      <w:rPr>
+        <w:rFonts w:ascii="Symbol" w:hAnsi="Symbol" w:hint="default"/>
+      </w:rPr>
+    </w:lvl>
+    <w:lvl w:ilvl="7" w:tplc="04090003" w:tentative="1">
+      <w:start w:val="1"/>
+      <w:numFmt w:val="bullet"/>
+      <w:lvlText w:val="o"/>
+      <w:lvlJc w:val="left"/>
+      <w:pPr>
+        <w:ind w:left="5760" w:hanging="360"/>
+      </w:pPr>
+      <w:rPr>
+        <w:rFonts w:ascii="Courier New" w:hAnsi="Courier New" w:cs="Courier New" w:hint="default"/>
+      </w:rPr>
+    </w:lvl>
+    <w:lvl w:ilvl="8" w:tplc="04090005" w:tentative="1">
+      <w:start w:val="1"/>
+      <w:numFmt w:val="bullet"/>
+      <w:lvlText w:val=""/>
+      <w:lvlJc w:val="left"/>
+      <w:pPr>
+        <w:ind w:left="6480" w:hanging="360"/>
+      </w:pPr>
+      <w:rPr>
+        <w:rFonts w:ascii="Wingdings" w:hAnsi="Wingdings" w:hint="default"/>
+      </w:rPr>
+    </w:lvl>
+  </w:abstractNum>
+  <w:abstractNum w:abstractNumId="2" w15:restartNumberingAfterBreak="0">
+    <w:nsid w:val="4C396842"/>
+    <w:multiLevelType w:val="hybridMultilevel"/>
+    <w:tmpl w:val="F6BA0178"/>
+    <w:lvl w:ilvl="0" w:tplc="04090001">
+      <w:start w:val="1"/>
+      <w:numFmt w:val="bullet"/>
+      <w:lvlText w:val=""/>
+      <w:lvlJc w:val="left"/>
+      <w:pPr>
+        <w:ind w:left="720" w:hanging="360"/>
+      </w:pPr>
+      <w:rPr>
+        <w:rFonts w:ascii="Symbol" w:hAnsi="Symbol" w:hint="default"/>
+      </w:rPr>
+    </w:lvl>
+    <w:lvl w:ilvl="1" w:tplc="04090003" w:tentative="1">
+      <w:start w:val="1"/>
+      <w:numFmt w:val="bullet"/>
+      <w:lvlText w:val="o"/>
+      <w:lvlJc w:val="left"/>
+      <w:pPr>
+        <w:ind w:left="1440" w:hanging="360"/>
+      </w:pPr>
+      <w:rPr>
+        <w:rFonts w:ascii="Courier New" w:hAnsi="Courier New" w:cs="Courier New" w:hint="default"/>
+      </w:rPr>
+    </w:lvl>
+    <w:lvl w:ilvl="2" w:tplc="04090005" w:tentative="1">
+      <w:start w:val="1"/>
+      <w:numFmt w:val="bullet"/>
+      <w:lvlText w:val=""/>
+      <w:lvlJc w:val="left"/>
+      <w:pPr>
+        <w:ind w:left="2160" w:hanging="360"/>
+      </w:pPr>
+      <w:rPr>
+        <w:rFonts w:ascii="Wingdings" w:hAnsi="Wingdings" w:hint="default"/>
+      </w:rPr>
+    </w:lvl>
+    <w:lvl w:ilvl="3" w:tplc="04090001" w:tentative="1">
+      <w:start w:val="1"/>
+      <w:numFmt w:val="bullet"/>
+      <w:lvlText w:val=""/>
+      <w:lvlJc w:val="left"/>
+      <w:pPr>
+        <w:ind w:left="2880" w:hanging="360"/>
+      </w:pPr>
+      <w:rPr>
+        <w:rFonts w:ascii="Symbol" w:hAnsi="Symbol" w:hint="default"/>
+      </w:rPr>
+    </w:lvl>
+    <w:lvl w:ilvl="4" w:tplc="04090003" w:tentative="1">
+      <w:start w:val="1"/>
+      <w:numFmt w:val="bullet"/>
+      <w:lvlText w:val="o"/>
+      <w:lvlJc w:val="left"/>
+      <w:pPr>
+        <w:ind w:left="3600" w:hanging="360"/>
+      </w:pPr>
+      <w:rPr>
+        <w:rFonts w:ascii="Courier New" w:hAnsi="Courier New" w:cs="Courier New" w:hint="default"/>
+      </w:rPr>
+    </w:lvl>
+    <w:lvl w:ilvl="5" w:tplc="04090005" w:tentative="1">
+      <w:start w:val="1"/>
+      <w:numFmt w:val="bullet"/>
+      <w:lvlText w:val=""/>
+      <w:lvlJc w:val="left"/>
+      <w:pPr>
+        <w:ind w:left="4320" w:hanging="360"/>
+      </w:pPr>
+      <w:rPr>
+        <w:rFonts w:ascii="Wingdings" w:hAnsi="Wingdings" w:hint="default"/>
+      </w:rPr>
+    </w:lvl>
+    <w:lvl w:ilvl="6" w:tplc="04090001" w:tentative="1">
+      <w:start w:val="1"/>
+      <w:numFmt w:val="bullet"/>
+      <w:lvlText w:val=""/>
+      <w:lvlJc w:val="left"/>
+      <w:pPr>
+        <w:ind w:left="5040" w:hanging="360"/>
+      </w:pPr>
+      <w:rPr>
+        <w:rFonts w:ascii="Symbol" w:hAnsi="Symbol" w:hint="default"/>
+      </w:rPr>
+    </w:lvl>
+    <w:lvl w:ilvl="7" w:tplc="04090003" w:tentative="1">
+      <w:start w:val="1"/>
+      <w:numFmt w:val="bullet"/>
+      <w:lvlText w:val="o"/>
+      <w:lvlJc w:val="left"/>
+      <w:pPr>
+        <w:ind w:left="5760" w:hanging="360"/>
+      </w:pPr>
+      <w:rPr>
+        <w:rFonts w:ascii="Courier New" w:hAnsi="Courier New" w:cs="Courier New" w:hint="default"/>
+      </w:rPr>
+    </w:lvl>
+    <w:lvl w:ilvl="8" w:tplc="04090005" w:tentative="1">
+      <w:start w:val="1"/>
+      <w:numFmt w:val="bullet"/>
+      <w:lvlText w:val=""/>
+      <w:lvlJc w:val="left"/>
+      <w:pPr>
+        <w:ind w:left="6480" w:hanging="360"/>
+      </w:pPr>
+      <w:rPr>
+        <w:rFonts w:ascii="Wingdings" w:hAnsi="Wingdings" w:hint="default"/>
+      </w:rPr>
+    </w:lvl>
+  </w:abstractNum>
+  <w:abstractNum w:abstractNumId="3" w15:restartNumberingAfterBreak="0">
     <w:nsid w:val="765E39D3"/>
     <w:multiLevelType w:val="hybridMultilevel"/>
     <w:tmpl w:val="22CAE800"/>
@@ -990,7 +1564,120 @@
       </w:rPr>
     </w:lvl>
   </w:abstractNum>
-  <w:abstractNum w:abstractNumId="2" w15:restartNumberingAfterBreak="0">
+  <w:abstractNum w:abstractNumId="4" w15:restartNumberingAfterBreak="0">
+    <w:nsid w:val="792E1DE8"/>
+    <w:multiLevelType w:val="hybridMultilevel"/>
+    <w:tmpl w:val="2D2A0A34"/>
+    <w:lvl w:ilvl="0" w:tplc="04090001">
+      <w:start w:val="1"/>
+      <w:numFmt w:val="bullet"/>
+      <w:lvlText w:val=""/>
+      <w:lvlJc w:val="left"/>
+      <w:pPr>
+        <w:ind w:left="720" w:hanging="360"/>
+      </w:pPr>
+      <w:rPr>
+        <w:rFonts w:ascii="Symbol" w:hAnsi="Symbol" w:hint="default"/>
+      </w:rPr>
+    </w:lvl>
+    <w:lvl w:ilvl="1" w:tplc="04090003" w:tentative="1">
+      <w:start w:val="1"/>
+      <w:numFmt w:val="bullet"/>
+      <w:lvlText w:val="o"/>
+      <w:lvlJc w:val="left"/>
+      <w:pPr>
+        <w:ind w:left="1440" w:hanging="360"/>
+      </w:pPr>
+      <w:rPr>
+        <w:rFonts w:ascii="Courier New" w:hAnsi="Courier New" w:cs="Courier New" w:hint="default"/>
+      </w:rPr>
+    </w:lvl>
+    <w:lvl w:ilvl="2" w:tplc="04090005" w:tentative="1">
+      <w:start w:val="1"/>
+      <w:numFmt w:val="bullet"/>
+      <w:lvlText w:val=""/>
+      <w:lvlJc w:val="left"/>
+      <w:pPr>
+        <w:ind w:left="2160" w:hanging="360"/>
+      </w:pPr>
+      <w:rPr>
+        <w:rFonts w:ascii="Wingdings" w:hAnsi="Wingdings" w:hint="default"/>
+      </w:rPr>
+    </w:lvl>
+    <w:lvl w:ilvl="3" w:tplc="04090001" w:tentative="1">
+      <w:start w:val="1"/>
+      <w:numFmt w:val="bullet"/>
+      <w:lvlText w:val=""/>
+      <w:lvlJc w:val="left"/>
+      <w:pPr>
+        <w:ind w:left="2880" w:hanging="360"/>
+      </w:pPr>
+      <w:rPr>
+        <w:rFonts w:ascii="Symbol" w:hAnsi="Symbol" w:hint="default"/>
+      </w:rPr>
+    </w:lvl>
+    <w:lvl w:ilvl="4" w:tplc="04090003" w:tentative="1">
+      <w:start w:val="1"/>
+      <w:numFmt w:val="bullet"/>
+      <w:lvlText w:val="o"/>
+      <w:lvlJc w:val="left"/>
+      <w:pPr>
+        <w:ind w:left="3600" w:hanging="360"/>
+      </w:pPr>
+      <w:rPr>
+        <w:rFonts w:ascii="Courier New" w:hAnsi="Courier New" w:cs="Courier New" w:hint="default"/>
+      </w:rPr>
+    </w:lvl>
+    <w:lvl w:ilvl="5" w:tplc="04090005" w:tentative="1">
+      <w:start w:val="1"/>
+      <w:numFmt w:val="bullet"/>
+      <w:lvlText w:val=""/>
+      <w:lvlJc w:val="left"/>
+      <w:pPr>
+        <w:ind w:left="4320" w:hanging="360"/>
+      </w:pPr>
+      <w:rPr>
+        <w:rFonts w:ascii="Wingdings" w:hAnsi="Wingdings" w:hint="default"/>
+      </w:rPr>
+    </w:lvl>
+    <w:lvl w:ilvl="6" w:tplc="04090001" w:tentative="1">
+      <w:start w:val="1"/>
+      <w:numFmt w:val="bullet"/>
+      <w:lvlText w:val=""/>
+      <w:lvlJc w:val="left"/>
+      <w:pPr>
+        <w:ind w:left="5040" w:hanging="360"/>
+      </w:pPr>
+      <w:rPr>
+        <w:rFonts w:ascii="Symbol" w:hAnsi="Symbol" w:hint="default"/>
+      </w:rPr>
+    </w:lvl>
+    <w:lvl w:ilvl="7" w:tplc="04090003" w:tentative="1">
+      <w:start w:val="1"/>
+      <w:numFmt w:val="bullet"/>
+      <w:lvlText w:val="o"/>
+      <w:lvlJc w:val="left"/>
+      <w:pPr>
+        <w:ind w:left="5760" w:hanging="360"/>
+      </w:pPr>
+      <w:rPr>
+        <w:rFonts w:ascii="Courier New" w:hAnsi="Courier New" w:cs="Courier New" w:hint="default"/>
+      </w:rPr>
+    </w:lvl>
+    <w:lvl w:ilvl="8" w:tplc="04090005" w:tentative="1">
+      <w:start w:val="1"/>
+      <w:numFmt w:val="bullet"/>
+      <w:lvlText w:val=""/>
+      <w:lvlJc w:val="left"/>
+      <w:pPr>
+        <w:ind w:left="6480" w:hanging="360"/>
+      </w:pPr>
+      <w:rPr>
+        <w:rFonts w:ascii="Wingdings" w:hAnsi="Wingdings" w:hint="default"/>
+      </w:rPr>
+    </w:lvl>
+  </w:abstractNum>
+  <w:abstractNum w:abstractNumId="5" w15:restartNumberingAfterBreak="0">
     <w:nsid w:val="7FE704EF"/>
     <w:multiLevelType w:val="hybridMultilevel"/>
     <w:tmpl w:val="DCB49440"/>
@@ -1104,13 +1791,22 @@
     </w:lvl>
   </w:abstractNum>
   <w:num w:numId="1">
-    <w:abstractNumId w:val="1"/>
+    <w:abstractNumId w:val="3"/>
   </w:num>
   <w:num w:numId="2">
-    <w:abstractNumId w:val="2"/>
+    <w:abstractNumId w:val="5"/>
   </w:num>
   <w:num w:numId="3">
     <w:abstractNumId w:val="0"/>
+  </w:num>
+  <w:num w:numId="4">
+    <w:abstractNumId w:val="2"/>
+  </w:num>
+  <w:num w:numId="5">
+    <w:abstractNumId w:val="4"/>
+  </w:num>
+  <w:num w:numId="6">
+    <w:abstractNumId w:val="1"/>
   </w:num>
 </w:numbering>
 </file>
@@ -1574,6 +2270,50 @@
       <w:contextualSpacing/>
     </w:pPr>
   </w:style>
+  <w:style w:type="paragraph" w:styleId="Header">
+    <w:name w:val="header"/>
+    <w:basedOn w:val="Normal"/>
+    <w:link w:val="HeaderChar"/>
+    <w:uiPriority w:val="99"/>
+    <w:unhideWhenUsed/>
+    <w:rsid w:val="0024098E"/>
+    <w:pPr>
+      <w:tabs>
+        <w:tab w:val="center" w:pos="4680"/>
+        <w:tab w:val="right" w:pos="9360"/>
+      </w:tabs>
+      <w:spacing w:after="0" w:line="240" w:lineRule="auto"/>
+    </w:pPr>
+  </w:style>
+  <w:style w:type="character" w:customStyle="1" w:styleId="HeaderChar">
+    <w:name w:val="Header Char"/>
+    <w:basedOn w:val="DefaultParagraphFont"/>
+    <w:link w:val="Header"/>
+    <w:uiPriority w:val="99"/>
+    <w:rsid w:val="0024098E"/>
+  </w:style>
+  <w:style w:type="paragraph" w:styleId="Footer">
+    <w:name w:val="footer"/>
+    <w:basedOn w:val="Normal"/>
+    <w:link w:val="FooterChar"/>
+    <w:uiPriority w:val="99"/>
+    <w:unhideWhenUsed/>
+    <w:rsid w:val="0024098E"/>
+    <w:pPr>
+      <w:tabs>
+        <w:tab w:val="center" w:pos="4680"/>
+        <w:tab w:val="right" w:pos="9360"/>
+      </w:tabs>
+      <w:spacing w:after="0" w:line="240" w:lineRule="auto"/>
+    </w:pPr>
+  </w:style>
+  <w:style w:type="character" w:customStyle="1" w:styleId="FooterChar">
+    <w:name w:val="Footer Char"/>
+    <w:basedOn w:val="DefaultParagraphFont"/>
+    <w:link w:val="Footer"/>
+    <w:uiPriority w:val="99"/>
+    <w:rsid w:val="0024098E"/>
+  </w:style>
 </w:styles>
 </file>
 
@@ -1843,7 +2583,7 @@
 </file>
 
 <file path=customXml/itemProps1.xml><?xml version="1.0" encoding="utf-8"?>
-<ds:datastoreItem xmlns:ds="http://schemas.openxmlformats.org/officeDocument/2006/customXml" ds:itemID="{AF44D116-7845-44FB-AF05-3C400997B190}">
+<ds:datastoreItem xmlns:ds="http://schemas.openxmlformats.org/officeDocument/2006/customXml" ds:itemID="{1BD02E58-89EE-4CC5-9118-EE6B6D5912A7}">
   <ds:schemaRefs>
     <ds:schemaRef ds:uri="http://schemas.openxmlformats.org/officeDocument/2006/bibliography"/>
   </ds:schemaRefs>

</xml_diff>

<commit_message>
update resume and pages with current work information, update page a11y
</commit_message>
<xml_diff>
--- a/resume/cameron_dziurgot-resume.docx
+++ b/resume/cameron_dziurgot-resume.docx
@@ -59,7 +59,25 @@
       </w:r>
       <w:r>
         <w:br/>
-        <w:t>2 King Arthur Way Apt. #1, Newington CT</w:t>
+        <w:t>2</w:t>
+      </w:r>
+      <w:r>
+        <w:t xml:space="preserve">00 Evergreen Avenue </w:t>
+      </w:r>
+      <w:r>
+        <w:t>Apt. #</w:t>
+      </w:r>
+      <w:r>
+        <w:t>8B</w:t>
+      </w:r>
+      <w:r>
+        <w:t xml:space="preserve">, </w:t>
+      </w:r>
+      <w:r>
+        <w:t>Hamden</w:t>
+      </w:r>
+      <w:r>
+        <w:t xml:space="preserve"> CT</w:t>
       </w:r>
     </w:p>
     <w:p>
@@ -85,12 +103,18 @@
         <w:contextualSpacing/>
       </w:pPr>
       <w:r>
-        <w:pict>
+        <w:pict w14:anchorId="0855C9D3">
           <v:rect id="_x0000_i1025" style="width:468pt;height:1.5pt" o:hralign="center" o:hrstd="t" o:hrnoshade="t" o:hr="t" fillcolor="#2f5496 [2404]" stroked="f"/>
         </w:pict>
       </w:r>
       <w:r>
-        <w:t>Software developer with a drive to come up with innovative ideas using new technology to drive value and bring forward business solutions.</w:t>
+        <w:t xml:space="preserve">Software developer </w:t>
+      </w:r>
+      <w:r>
+        <w:t>looking to explore</w:t>
+      </w:r>
+      <w:r>
+        <w:t xml:space="preserve"> innovative ideas using new technology to drive value and bring forward business solutions.</w:t>
       </w:r>
     </w:p>
     <w:p>
@@ -129,7 +153,7 @@
         </w:sectPr>
       </w:pPr>
       <w:r>
-        <w:pict>
+        <w:pict w14:anchorId="5E2C643D">
           <v:rect id="_x0000_i1027" style="width:468pt;height:1.5pt" o:hralign="center" o:hrstd="t" o:hrnoshade="t" o:hr="t" fillcolor="#2f5496 [2404]" stroked="f"/>
         </w:pict>
       </w:r>
@@ -143,10 +167,7 @@
         </w:numPr>
       </w:pPr>
       <w:r>
-        <w:t>Agile</w:t>
-      </w:r>
-      <w:r>
-        <w:t xml:space="preserve"> methodologies</w:t>
+        <w:t>JavaScript/NPM</w:t>
       </w:r>
     </w:p>
     <w:p>
@@ -158,10 +179,7 @@
         </w:numPr>
       </w:pPr>
       <w:r>
-        <w:t>DevOps</w:t>
-      </w:r>
-      <w:r>
-        <w:t>/Kanban</w:t>
+        <w:t>React.JS/Webpack</w:t>
       </w:r>
     </w:p>
     <w:p>
@@ -173,7 +191,13 @@
         </w:numPr>
       </w:pPr>
       <w:r>
-        <w:t>Linux/Ubuntu</w:t>
+        <w:t>DevOps</w:t>
+      </w:r>
+      <w:r>
+        <w:t>/</w:t>
+      </w:r>
+      <w:r>
+        <w:t>Agile</w:t>
       </w:r>
     </w:p>
     <w:p>
@@ -185,7 +209,7 @@
         </w:numPr>
       </w:pPr>
       <w:r>
-        <w:t>Jenkins</w:t>
+        <w:t>Linux/Ubuntu</w:t>
       </w:r>
     </w:p>
     <w:p>
@@ -245,7 +269,7 @@
         </w:numPr>
       </w:pPr>
       <w:r>
-        <w:t>C#/ASP.NET MVC</w:t>
+        <w:t>Git</w:t>
       </w:r>
     </w:p>
     <w:p>
@@ -257,10 +281,7 @@
         </w:numPr>
       </w:pPr>
       <w:r>
-        <w:t>JavaScript/</w:t>
-      </w:r>
-      <w:r>
-        <w:t>NPM</w:t>
+        <w:t>Jenkins</w:t>
       </w:r>
     </w:p>
     <w:p>
@@ -272,7 +293,19 @@
         </w:numPr>
       </w:pPr>
       <w:r>
-        <w:t>Git</w:t>
+        <w:t>C#/ASP.NET MVC</w:t>
+      </w:r>
+    </w:p>
+    <w:p>
+      <w:pPr>
+        <w:pStyle w:val="ListParagraph"/>
+        <w:numPr>
+          <w:ilvl w:val="0"/>
+          <w:numId w:val="4"/>
+        </w:numPr>
+      </w:pPr>
+      <w:r>
+        <w:t>Python</w:t>
       </w:r>
     </w:p>
     <w:p>
@@ -290,9 +323,6 @@
           <w:docGrid w:linePitch="360"/>
         </w:sectPr>
       </w:pPr>
-      <w:r>
-        <w:t>Python</w:t>
-      </w:r>
     </w:p>
     <w:p>
       <w:pPr>
@@ -330,7 +360,7 @@
         <w:spacing w:after="0" w:line="240" w:lineRule="auto"/>
       </w:pPr>
       <w:r>
-        <w:pict>
+        <w:pict w14:anchorId="680E6807">
           <v:rect id="_x0000_i1028" style="width:468pt;height:1.5pt" o:hralign="center" o:hrstd="t" o:hrnoshade="t" o:hr="t" fillcolor="#2f5496 [2404]" stroked="f"/>
         </w:pict>
       </w:r>
@@ -355,7 +385,7 @@
           <w:b/>
           <w:color w:val="000000"/>
         </w:rPr>
-        <w:t>Gartner</w:t>
+        <w:t>Gartner – Stamford, CT</w:t>
       </w:r>
       <w:r>
         <w:rPr>
@@ -363,30 +393,6 @@
           <w:b/>
           <w:color w:val="000000"/>
         </w:rPr>
-        <w:t xml:space="preserve"> – </w:t>
-      </w:r>
-      <w:r>
-        <w:rPr>
-          <w:rFonts w:cs="Consolas"/>
-          <w:b/>
-          <w:color w:val="000000"/>
-        </w:rPr>
-        <w:t>Stamford</w:t>
-      </w:r>
-      <w:r>
-        <w:rPr>
-          <w:rFonts w:cs="Consolas"/>
-          <w:b/>
-          <w:color w:val="000000"/>
-        </w:rPr>
-        <w:t>, CT</w:t>
-      </w:r>
-      <w:r>
-        <w:rPr>
-          <w:rFonts w:cs="Consolas"/>
-          <w:b/>
-          <w:color w:val="000000"/>
-        </w:rPr>
         <w:tab/>
       </w:r>
       <w:r>
@@ -394,14 +400,7 @@
           <w:rFonts w:cs="Consolas"/>
           <w:color w:val="000000"/>
         </w:rPr>
-        <w:t>January 2019</w:t>
-      </w:r>
-      <w:r>
-        <w:rPr>
-          <w:rFonts w:cs="Consolas"/>
-          <w:color w:val="000000"/>
-        </w:rPr>
-        <w:t xml:space="preserve"> - Present</w:t>
+        <w:t>January 2019 - Present</w:t>
       </w:r>
     </w:p>
     <w:p>
@@ -500,6 +499,13 @@
         </w:rPr>
         <w:t>Front end/full stack web developer using React and Vue.JS frameworks with NPM</w:t>
       </w:r>
+      <w:r>
+        <w:rPr>
+          <w:rFonts w:cs="Consolas"/>
+          <w:color w:val="000000"/>
+        </w:rPr>
+        <w:t>.</w:t>
+      </w:r>
     </w:p>
     <w:p>
       <w:pPr>
@@ -521,212 +527,52 @@
         <w:rPr>
           <w:rFonts w:cs="Consolas"/>
         </w:rPr>
-        <w:t xml:space="preserve">Work on </w:t>
-      </w:r>
-      <w:r>
-        <w:rPr>
-          <w:rFonts w:cs="Consolas"/>
-        </w:rPr>
-        <w:t>DevOps s</w:t>
-      </w:r>
-      <w:r>
-        <w:rPr>
-          <w:rFonts w:cs="Consolas"/>
-        </w:rPr>
-        <w:t xml:space="preserve">crum team </w:t>
-      </w:r>
-      <w:r>
-        <w:rPr>
-          <w:rFonts w:cs="Consolas"/>
-        </w:rPr>
-        <w:t>migrating from on premise to cloud production environments.</w:t>
-      </w:r>
-    </w:p>
-    <w:p>
-      <w:pPr>
-        <w:tabs>
-          <w:tab w:val="right" w:pos="9270"/>
-        </w:tabs>
-        <w:autoSpaceDE w:val="0"/>
-        <w:autoSpaceDN w:val="0"/>
-        <w:adjustRightInd w:val="0"/>
-        <w:spacing w:after="0" w:line="240" w:lineRule="auto"/>
-        <w:rPr>
-          <w:rFonts w:cs="Consolas"/>
-          <w:b/>
-          <w:color w:val="000000"/>
-        </w:rPr>
-      </w:pPr>
-      <w:r>
-        <w:rPr>
-          <w:rFonts w:cs="Consolas"/>
-          <w:b/>
-          <w:color w:val="000000"/>
-        </w:rPr>
-        <w:tab/>
-      </w:r>
-      <w:r>
-        <w:rPr>
-          <w:rFonts w:cs="Consolas"/>
-          <w:b/>
-          <w:color w:val="000000"/>
-        </w:rPr>
-        <w:tab/>
-      </w:r>
-    </w:p>
-    <w:p>
-      <w:pPr>
-        <w:tabs>
-          <w:tab w:val="right" w:pos="9270"/>
-        </w:tabs>
-        <w:autoSpaceDE w:val="0"/>
-        <w:autoSpaceDN w:val="0"/>
-        <w:adjustRightInd w:val="0"/>
-        <w:spacing w:after="0" w:line="240" w:lineRule="auto"/>
-        <w:rPr>
-          <w:rFonts w:cs="Consolas"/>
-          <w:color w:val="000000"/>
-        </w:rPr>
-      </w:pPr>
-      <w:r>
-        <w:rPr>
-          <w:rFonts w:cs="Consolas"/>
-          <w:b/>
-          <w:color w:val="000000"/>
-        </w:rPr>
-        <w:t>Optum – Hartford, CT</w:t>
-      </w:r>
-      <w:r>
-        <w:rPr>
-          <w:rFonts w:cs="Consolas"/>
-          <w:b/>
-          <w:color w:val="000000"/>
-        </w:rPr>
-        <w:tab/>
-      </w:r>
-      <w:r>
-        <w:rPr>
-          <w:rFonts w:cs="Consolas"/>
-          <w:color w:val="000000"/>
-        </w:rPr>
-        <w:t>June</w:t>
-      </w:r>
-      <w:r>
-        <w:rPr>
-          <w:rFonts w:cs="Consolas"/>
-          <w:color w:val="000000"/>
-        </w:rPr>
-        <w:t xml:space="preserve"> 201</w:t>
-      </w:r>
-      <w:r>
-        <w:rPr>
-          <w:rFonts w:cs="Consolas"/>
-          <w:color w:val="000000"/>
-        </w:rPr>
-        <w:t>6</w:t>
-      </w:r>
-      <w:r>
-        <w:rPr>
-          <w:rFonts w:cs="Consolas"/>
-          <w:color w:val="000000"/>
-        </w:rPr>
-        <w:t xml:space="preserve"> </w:t>
-      </w:r>
-      <w:r>
-        <w:rPr>
-          <w:rFonts w:cs="Consolas"/>
-          <w:color w:val="000000"/>
-        </w:rPr>
-        <w:t>–</w:t>
-      </w:r>
-      <w:r>
-        <w:rPr>
-          <w:rFonts w:cs="Consolas"/>
-          <w:color w:val="000000"/>
-        </w:rPr>
-        <w:t xml:space="preserve"> </w:t>
-      </w:r>
-      <w:r>
-        <w:rPr>
-          <w:rFonts w:cs="Consolas"/>
-          <w:color w:val="000000"/>
-        </w:rPr>
-        <w:t>January 2019</w:t>
+        <w:t>Use</w:t>
+      </w:r>
+      <w:r>
+        <w:rPr>
+          <w:rFonts w:cs="Consolas"/>
+        </w:rPr>
+        <w:t xml:space="preserve"> Webpack</w:t>
+      </w:r>
+      <w:r>
+        <w:rPr>
+          <w:rFonts w:cs="Consolas"/>
+        </w:rPr>
+        <w:t xml:space="preserve"> for JavaScript</w:t>
+      </w:r>
+      <w:r>
+        <w:rPr>
+          <w:rFonts w:cs="Consolas"/>
+        </w:rPr>
+        <w:t xml:space="preserve"> bundler </w:t>
+      </w:r>
+      <w:r>
+        <w:rPr>
+          <w:rFonts w:cs="Consolas"/>
+        </w:rPr>
+        <w:t xml:space="preserve">configuration </w:t>
+      </w:r>
+      <w:r>
+        <w:rPr>
+          <w:rFonts w:cs="Consolas"/>
+        </w:rPr>
+        <w:t>and help architecture</w:t>
+      </w:r>
+      <w:r>
+        <w:rPr>
+          <w:rFonts w:cs="Consolas"/>
+        </w:rPr>
+        <w:t>s with project</w:t>
+      </w:r>
+      <w:r>
+        <w:rPr>
+          <w:rFonts w:cs="Consolas"/>
+        </w:rPr>
+        <w:t xml:space="preserve"> design.</w:t>
       </w:r>
       <w:bookmarkStart w:id="0" w:name="_GoBack"/>
       <w:bookmarkEnd w:id="0"/>
-    </w:p>
-    <w:p>
-      <w:pPr>
-        <w:tabs>
-          <w:tab w:val="left" w:pos="360"/>
-          <w:tab w:val="right" w:pos="9000"/>
-        </w:tabs>
-        <w:autoSpaceDE w:val="0"/>
-        <w:autoSpaceDN w:val="0"/>
-        <w:adjustRightInd w:val="0"/>
-        <w:spacing w:after="0" w:line="240" w:lineRule="auto"/>
-        <w:rPr>
-          <w:rFonts w:cs="Consolas"/>
-          <w:color w:val="000000"/>
-        </w:rPr>
-      </w:pPr>
-      <w:r>
-        <w:rPr>
-          <w:rFonts w:cs="Consolas"/>
-          <w:b/>
-          <w:color w:val="000000"/>
-        </w:rPr>
-        <w:tab/>
-      </w:r>
-      <w:r>
-        <w:rPr>
-          <w:rFonts w:cs="Consolas"/>
-          <w:b/>
-          <w:color w:val="000000"/>
-        </w:rPr>
-        <w:t>Associate Software Engineer</w:t>
-      </w:r>
-      <w:r>
-        <w:rPr>
-          <w:rFonts w:cs="Consolas"/>
-          <w:b/>
-          <w:color w:val="000000"/>
-        </w:rPr>
-        <w:t xml:space="preserve"> </w:t>
-      </w:r>
-      <w:r>
-        <w:rPr>
-          <w:rFonts w:cs="Consolas"/>
-          <w:b/>
-          <w:color w:val="000000"/>
-        </w:rPr>
-        <w:tab/>
-      </w:r>
-      <w:r>
-        <w:rPr>
-          <w:rFonts w:cs="Consolas"/>
-          <w:i/>
-          <w:color w:val="000000"/>
-        </w:rPr>
-        <w:t xml:space="preserve">January 2018 – </w:t>
-      </w:r>
-      <w:r>
-        <w:rPr>
-          <w:rFonts w:cs="Consolas"/>
-          <w:i/>
-          <w:color w:val="000000"/>
-        </w:rPr>
-        <w:t>January 2019</w:t>
-      </w:r>
-      <w:r>
-        <w:rPr>
-          <w:rFonts w:cs="Consolas"/>
-          <w:b/>
-          <w:color w:val="000000"/>
-        </w:rPr>
-        <w:tab/>
-      </w:r>
     </w:p>
     <w:p>
       <w:pPr>
@@ -747,30 +593,110 @@
       <w:r>
         <w:rPr>
           <w:rFonts w:cs="Consolas"/>
-          <w:color w:val="000000"/>
-        </w:rPr>
-        <w:t xml:space="preserve">Create, </w:t>
-      </w:r>
-      <w:r>
-        <w:rPr>
-          <w:rFonts w:cs="Consolas"/>
-          <w:color w:val="000000"/>
-        </w:rPr>
-        <w:t>maintain</w:t>
-      </w:r>
-      <w:r>
-        <w:rPr>
-          <w:rFonts w:cs="Consolas"/>
-          <w:color w:val="000000"/>
-        </w:rPr>
-        <w:t>, and deploy</w:t>
-      </w:r>
-      <w:r>
-        <w:rPr>
-          <w:rFonts w:cs="Consolas"/>
-          <w:color w:val="000000"/>
-        </w:rPr>
-        <w:t xml:space="preserve"> Spring Boot</w:t>
+        </w:rPr>
+        <w:t xml:space="preserve">Work on </w:t>
+      </w:r>
+      <w:r>
+        <w:rPr>
+          <w:rFonts w:cs="Consolas"/>
+        </w:rPr>
+        <w:t>DevOps s</w:t>
+      </w:r>
+      <w:r>
+        <w:rPr>
+          <w:rFonts w:cs="Consolas"/>
+        </w:rPr>
+        <w:t xml:space="preserve">crum team </w:t>
+      </w:r>
+      <w:r>
+        <w:rPr>
+          <w:rFonts w:cs="Consolas"/>
+        </w:rPr>
+        <w:t>migrating from on premise to cloud production environments.</w:t>
+      </w:r>
+    </w:p>
+    <w:p>
+      <w:pPr>
+        <w:tabs>
+          <w:tab w:val="right" w:pos="9270"/>
+        </w:tabs>
+        <w:autoSpaceDE w:val="0"/>
+        <w:autoSpaceDN w:val="0"/>
+        <w:adjustRightInd w:val="0"/>
+        <w:spacing w:after="0" w:line="240" w:lineRule="auto"/>
+        <w:rPr>
+          <w:rFonts w:cs="Consolas"/>
+          <w:b/>
+          <w:color w:val="000000"/>
+        </w:rPr>
+      </w:pPr>
+      <w:r>
+        <w:rPr>
+          <w:rFonts w:cs="Consolas"/>
+          <w:b/>
+          <w:color w:val="000000"/>
+        </w:rPr>
+        <w:tab/>
+      </w:r>
+      <w:r>
+        <w:rPr>
+          <w:rFonts w:cs="Consolas"/>
+          <w:b/>
+          <w:color w:val="000000"/>
+        </w:rPr>
+        <w:tab/>
+      </w:r>
+    </w:p>
+    <w:p>
+      <w:pPr>
+        <w:tabs>
+          <w:tab w:val="right" w:pos="9270"/>
+        </w:tabs>
+        <w:autoSpaceDE w:val="0"/>
+        <w:autoSpaceDN w:val="0"/>
+        <w:adjustRightInd w:val="0"/>
+        <w:spacing w:after="0" w:line="240" w:lineRule="auto"/>
+        <w:rPr>
+          <w:rFonts w:cs="Consolas"/>
+          <w:color w:val="000000"/>
+        </w:rPr>
+      </w:pPr>
+      <w:r>
+        <w:rPr>
+          <w:rFonts w:cs="Consolas"/>
+          <w:b/>
+          <w:color w:val="000000"/>
+        </w:rPr>
+        <w:t>Optum – Hartford, CT</w:t>
+      </w:r>
+      <w:r>
+        <w:rPr>
+          <w:rFonts w:cs="Consolas"/>
+          <w:b/>
+          <w:color w:val="000000"/>
+        </w:rPr>
+        <w:tab/>
+      </w:r>
+      <w:r>
+        <w:rPr>
+          <w:rFonts w:cs="Consolas"/>
+          <w:color w:val="000000"/>
+        </w:rPr>
+        <w:t>June</w:t>
+      </w:r>
+      <w:r>
+        <w:rPr>
+          <w:rFonts w:cs="Consolas"/>
+          <w:color w:val="000000"/>
+        </w:rPr>
+        <w:t xml:space="preserve"> 201</w:t>
+      </w:r>
+      <w:r>
+        <w:rPr>
+          <w:rFonts w:cs="Consolas"/>
+          <w:color w:val="000000"/>
+        </w:rPr>
+        <w:t>6</w:t>
       </w:r>
       <w:r>
         <w:rPr>
@@ -784,7 +710,7 @@
           <w:rFonts w:cs="Consolas"/>
           <w:color w:val="000000"/>
         </w:rPr>
-        <w:t>Maven</w:t>
+        <w:t>–</w:t>
       </w:r>
       <w:r>
         <w:rPr>
@@ -798,14 +724,79 @@
           <w:rFonts w:cs="Consolas"/>
           <w:color w:val="000000"/>
         </w:rPr>
-        <w:t>projects as RESTful API services</w:t>
-      </w:r>
-      <w:r>
-        <w:rPr>
-          <w:rFonts w:cs="Consolas"/>
-          <w:color w:val="000000"/>
-        </w:rPr>
-        <w:t>.</w:t>
+        <w:t>January 2019</w:t>
+      </w:r>
+    </w:p>
+    <w:p>
+      <w:pPr>
+        <w:tabs>
+          <w:tab w:val="left" w:pos="360"/>
+          <w:tab w:val="right" w:pos="9000"/>
+        </w:tabs>
+        <w:autoSpaceDE w:val="0"/>
+        <w:autoSpaceDN w:val="0"/>
+        <w:adjustRightInd w:val="0"/>
+        <w:spacing w:after="0" w:line="240" w:lineRule="auto"/>
+        <w:rPr>
+          <w:rFonts w:cs="Consolas"/>
+          <w:color w:val="000000"/>
+        </w:rPr>
+      </w:pPr>
+      <w:r>
+        <w:rPr>
+          <w:rFonts w:cs="Consolas"/>
+          <w:b/>
+          <w:color w:val="000000"/>
+        </w:rPr>
+        <w:tab/>
+      </w:r>
+      <w:r>
+        <w:rPr>
+          <w:rFonts w:cs="Consolas"/>
+          <w:b/>
+          <w:color w:val="000000"/>
+        </w:rPr>
+        <w:t>Associate Software Engineer</w:t>
+      </w:r>
+      <w:r>
+        <w:rPr>
+          <w:rFonts w:cs="Consolas"/>
+          <w:b/>
+          <w:color w:val="000000"/>
+        </w:rPr>
+        <w:t xml:space="preserve"> </w:t>
+      </w:r>
+      <w:r>
+        <w:rPr>
+          <w:rFonts w:cs="Consolas"/>
+          <w:b/>
+          <w:color w:val="000000"/>
+        </w:rPr>
+        <w:tab/>
+      </w:r>
+      <w:r>
+        <w:rPr>
+          <w:rFonts w:cs="Consolas"/>
+          <w:i/>
+          <w:color w:val="000000"/>
+        </w:rPr>
+        <w:t xml:space="preserve">January 2018 – </w:t>
+      </w:r>
+      <w:r>
+        <w:rPr>
+          <w:rFonts w:cs="Consolas"/>
+          <w:i/>
+          <w:color w:val="000000"/>
+        </w:rPr>
+        <w:t>January 2019</w:t>
+      </w:r>
+      <w:r>
+        <w:rPr>
+          <w:rFonts w:cs="Consolas"/>
+          <w:b/>
+          <w:color w:val="000000"/>
+        </w:rPr>
+        <w:tab/>
       </w:r>
     </w:p>
     <w:p>
@@ -827,8 +818,65 @@
       <w:r>
         <w:rPr>
           <w:rFonts w:cs="Consolas"/>
-        </w:rPr>
-        <w:t>Decommissioning +15-year-old middleware application and replacing microservices.</w:t>
+          <w:color w:val="000000"/>
+        </w:rPr>
+        <w:t xml:space="preserve">Create, </w:t>
+      </w:r>
+      <w:r>
+        <w:rPr>
+          <w:rFonts w:cs="Consolas"/>
+          <w:color w:val="000000"/>
+        </w:rPr>
+        <w:t>maintain</w:t>
+      </w:r>
+      <w:r>
+        <w:rPr>
+          <w:rFonts w:cs="Consolas"/>
+          <w:color w:val="000000"/>
+        </w:rPr>
+        <w:t>, and deploy</w:t>
+      </w:r>
+      <w:r>
+        <w:rPr>
+          <w:rFonts w:cs="Consolas"/>
+          <w:color w:val="000000"/>
+        </w:rPr>
+        <w:t xml:space="preserve"> Spring Boot</w:t>
+      </w:r>
+      <w:r>
+        <w:rPr>
+          <w:rFonts w:cs="Consolas"/>
+          <w:color w:val="000000"/>
+        </w:rPr>
+        <w:t xml:space="preserve"> </w:t>
+      </w:r>
+      <w:r>
+        <w:rPr>
+          <w:rFonts w:cs="Consolas"/>
+          <w:color w:val="000000"/>
+        </w:rPr>
+        <w:t>Maven</w:t>
+      </w:r>
+      <w:r>
+        <w:rPr>
+          <w:rFonts w:cs="Consolas"/>
+          <w:color w:val="000000"/>
+        </w:rPr>
+        <w:t xml:space="preserve"> </w:t>
+      </w:r>
+      <w:r>
+        <w:rPr>
+          <w:rFonts w:cs="Consolas"/>
+          <w:color w:val="000000"/>
+        </w:rPr>
+        <w:t>projects as RESTful API services</w:t>
+      </w:r>
+      <w:r>
+        <w:rPr>
+          <w:rFonts w:cs="Consolas"/>
+          <w:color w:val="000000"/>
+        </w:rPr>
+        <w:t>.</w:t>
       </w:r>
     </w:p>
     <w:p>
@@ -852,39 +900,43 @@
           <w:rFonts w:cs="Consolas"/>
           <w:color w:val="000000"/>
         </w:rPr>
-        <w:t>Create automated tests for new all code delivered using various frameworks; i.e. JUnit, Mockito.</w:t>
-      </w:r>
-    </w:p>
-    <w:p>
-      <w:pPr>
-        <w:pStyle w:val="ListParagraph"/>
-        <w:numPr>
-          <w:ilvl w:val="0"/>
-          <w:numId w:val="1"/>
-        </w:numPr>
+        <w:t>Unit and performance t</w:t>
+      </w:r>
+      <w:r>
+        <w:rPr>
+          <w:rFonts w:cs="Consolas"/>
+          <w:color w:val="000000"/>
+        </w:rPr>
+        <w:t>est</w:t>
+      </w:r>
+      <w:r>
+        <w:rPr>
+          <w:rFonts w:cs="Consolas"/>
+          <w:color w:val="000000"/>
+        </w:rPr>
+        <w:t xml:space="preserve"> applications</w:t>
+      </w:r>
+      <w:r>
+        <w:rPr>
+          <w:rFonts w:cs="Consolas"/>
+          <w:color w:val="000000"/>
+        </w:rPr>
+        <w:t xml:space="preserve"> using various frameworks; JUnit, Mockito</w:t>
+      </w:r>
+      <w:r>
+        <w:rPr>
+          <w:rFonts w:cs="Consolas"/>
+        </w:rPr>
+        <w:t>, and Gatling.</w:t>
+      </w:r>
+    </w:p>
+    <w:p>
+      <w:pPr>
         <w:autoSpaceDE w:val="0"/>
         <w:autoSpaceDN w:val="0"/>
         <w:adjustRightInd w:val="0"/>
         <w:spacing w:after="0" w:line="240" w:lineRule="auto"/>
-        <w:jc w:val="both"/>
-        <w:rPr>
-          <w:rFonts w:cs="Consolas"/>
-        </w:rPr>
-      </w:pPr>
-      <w:r>
-        <w:rPr>
-          <w:rFonts w:cs="Consolas"/>
-        </w:rPr>
-        <w:t>Create performance tests for stress testing API’s using the Scala framework, Gatling.</w:t>
-      </w:r>
-    </w:p>
-    <w:p>
-      <w:pPr>
-        <w:pStyle w:val="ListParagraph"/>
-        <w:autoSpaceDE w:val="0"/>
-        <w:autoSpaceDN w:val="0"/>
-        <w:adjustRightInd w:val="0"/>
-        <w:spacing w:after="0" w:line="240" w:lineRule="auto"/>
+        <w:ind w:left="360"/>
         <w:jc w:val="both"/>
         <w:rPr>
           <w:rFonts w:cs="Consolas"/>
@@ -1228,7 +1280,7 @@
         <w:spacing w:after="0" w:line="240" w:lineRule="auto"/>
       </w:pPr>
       <w:r>
-        <w:pict>
+        <w:pict w14:anchorId="0BB9B5A7">
           <v:rect id="_x0000_i1029" style="width:468pt;height:1.5pt" o:hralign="center" o:hrstd="t" o:hrnoshade="t" o:hr="t" fillcolor="#2f5496 [2404]" stroked="f"/>
         </w:pict>
       </w:r>
@@ -1365,7 +1417,7 @@
       <w:pStyle w:val="Header"/>
     </w:pPr>
     <w:r>
-      <w:pict>
+      <w:pict w14:anchorId="2F3768F3">
         <v:rect id="_x0000_i1026" style="width:457.7pt;height:26.5pt" o:hrpct="978" o:hralign="center" o:hrstd="t" o:hrnoshade="t" o:hr="t" fillcolor="#2f5496 [2404]" stroked="f"/>
       </w:pict>
     </w:r>
@@ -2846,7 +2898,7 @@
 </file>
 
 <file path=customXml/itemProps1.xml><?xml version="1.0" encoding="utf-8"?>
-<ds:datastoreItem xmlns:ds="http://schemas.openxmlformats.org/officeDocument/2006/customXml" ds:itemID="{75DFCC2E-08DF-4614-BA33-9827D2E78E47}">
+<ds:datastoreItem xmlns:ds="http://schemas.openxmlformats.org/officeDocument/2006/customXml" ds:itemID="{6B33A129-DE59-42E6-8800-C130F15CFBE8}">
   <ds:schemaRefs>
     <ds:schemaRef ds:uri="http://schemas.openxmlformats.org/officeDocument/2006/bibliography"/>
   </ds:schemaRefs>

</xml_diff>